<commit_message>
added table of figures and started Business Understanding
</commit_message>
<xml_diff>
--- a/Afonso.docx
+++ b/Afonso.docx
@@ -165,23 +165,7 @@
           <w:b/>
           <w:sz w:val="27"/>
         </w:rPr>
-        <w:t xml:space="preserve">Group </w:t>
-      </w:r>
-      <w:r>
-        <w:rPr>
-          <w:rFonts w:ascii="Calibri" w:eastAsia="Calibri" w:hAnsi="Calibri" w:cs="Calibri"/>
-          <w:b/>
-          <w:sz w:val="27"/>
-        </w:rPr>
-        <w:t>XXX</w:t>
-      </w:r>
-      <w:r>
-        <w:rPr>
-          <w:rFonts w:ascii="Calibri" w:eastAsia="Calibri" w:hAnsi="Calibri" w:cs="Calibri"/>
-          <w:b/>
-          <w:sz w:val="27"/>
-        </w:rPr>
-        <w:t xml:space="preserve"> </w:t>
+        <w:t xml:space="preserve">Group XXX </w:t>
       </w:r>
     </w:p>
     <w:p>
@@ -190,19 +174,7 @@
         <w:jc w:val="center"/>
       </w:pPr>
       <w:r>
-        <w:t>M</w:t>
-      </w:r>
-      <w:r>
-        <w:t>20170723</w:t>
-      </w:r>
-      <w:r>
-        <w:t xml:space="preserve">– </w:t>
-      </w:r>
-      <w:r>
-        <w:t>Afonso Diniz</w:t>
-      </w:r>
-      <w:r>
-        <w:t xml:space="preserve"> </w:t>
+        <w:t xml:space="preserve">M20170723– Afonso Diniz </w:t>
       </w:r>
     </w:p>
     <w:p>
@@ -211,16 +183,7 @@
         <w:jc w:val="center"/>
       </w:pPr>
       <w:r>
-        <w:t>M</w:t>
-      </w:r>
-      <w:r>
-        <w:t>XXX</w:t>
-      </w:r>
-      <w:r>
-        <w:t xml:space="preserve">– </w:t>
-      </w:r>
-      <w:r>
-        <w:t>Bruno Santos</w:t>
+        <w:t>MXXX– Bruno Santos</w:t>
       </w:r>
     </w:p>
     <w:p>
@@ -229,16 +192,7 @@
         <w:jc w:val="center"/>
       </w:pPr>
       <w:r>
-        <w:t>MXXX</w:t>
-      </w:r>
-      <w:r>
-        <w:t xml:space="preserve"> </w:t>
-      </w:r>
-      <w:r>
-        <w:t>–</w:t>
-      </w:r>
-      <w:r>
-        <w:t xml:space="preserve"> Nickolas Lago</w:t>
+        <w:t>MXXX – Nickolas Lago</w:t>
       </w:r>
     </w:p>
     <w:p>
@@ -314,9 +268,12 @@
     <w:sdt>
       <w:sdtPr>
         <w:rPr>
+          <w:rFonts w:asciiTheme="minorHAnsi" w:eastAsiaTheme="minorHAnsi" w:hAnsiTheme="minorHAnsi" w:cstheme="minorBidi"/>
           <w:b/>
           <w:bCs/>
           <w:color w:val="auto"/>
+          <w:sz w:val="22"/>
+          <w:szCs w:val="22"/>
         </w:rPr>
         <w:id w:val="655808817"/>
         <w:docPartObj>
@@ -326,10 +283,7 @@
       </w:sdtPr>
       <w:sdtEndPr>
         <w:rPr>
-          <w:rFonts w:asciiTheme="minorHAnsi" w:eastAsiaTheme="minorHAnsi" w:hAnsiTheme="minorHAnsi" w:cstheme="minorBidi"/>
-          <w:noProof/>
-          <w:sz w:val="22"/>
-          <w:szCs w:val="22"/>
+          <w:noProof/>
         </w:rPr>
       </w:sdtEndPr>
       <w:sdtContent>
@@ -372,7 +326,7 @@
           <w:r>
             <w:fldChar w:fldCharType="separate"/>
           </w:r>
-          <w:hyperlink w:anchor="_Toc57558974" w:history="1">
+          <w:hyperlink w:anchor="_Toc58074720" w:history="1">
             <w:r>
               <w:rPr>
                 <w:rStyle w:val="Hyperlink"/>
@@ -413,7 +367,7 @@
                 <w:noProof/>
                 <w:webHidden/>
               </w:rPr>
-              <w:instrText xml:space="preserve"> PAGEREF _Toc57558974 \h </w:instrText>
+              <w:instrText xml:space="preserve"> PAGEREF _Toc58074720 \h </w:instrText>
             </w:r>
             <w:r>
               <w:rPr>
@@ -433,7 +387,7 @@
                 <w:noProof/>
                 <w:webHidden/>
               </w:rPr>
-              <w:t>2</w:t>
+              <w:t>4</w:t>
             </w:r>
             <w:r>
               <w:rPr>
@@ -456,7 +410,7 @@
               <w:noProof/>
             </w:rPr>
           </w:pPr>
-          <w:hyperlink w:anchor="_Toc57558975" w:history="1">
+          <w:hyperlink w:anchor="_Toc58074721" w:history="1">
             <w:r>
               <w:rPr>
                 <w:rStyle w:val="Hyperlink"/>
@@ -497,7 +451,7 @@
                 <w:noProof/>
                 <w:webHidden/>
               </w:rPr>
-              <w:instrText xml:space="preserve"> PAGEREF _Toc57558975 \h </w:instrText>
+              <w:instrText xml:space="preserve"> PAGEREF _Toc58074721 \h </w:instrText>
             </w:r>
             <w:r>
               <w:rPr>
@@ -517,7 +471,7 @@
                 <w:noProof/>
                 <w:webHidden/>
               </w:rPr>
-              <w:t>2</w:t>
+              <w:t>4</w:t>
             </w:r>
             <w:r>
               <w:rPr>
@@ -540,7 +494,7 @@
               <w:noProof/>
             </w:rPr>
           </w:pPr>
-          <w:hyperlink w:anchor="_Toc57558976" w:history="1">
+          <w:hyperlink w:anchor="_Toc58074722" w:history="1">
             <w:r>
               <w:rPr>
                 <w:rStyle w:val="Hyperlink"/>
@@ -581,7 +535,7 @@
                 <w:noProof/>
                 <w:webHidden/>
               </w:rPr>
-              <w:instrText xml:space="preserve"> PAGEREF _Toc57558976 \h </w:instrText>
+              <w:instrText xml:space="preserve"> PAGEREF _Toc58074722 \h </w:instrText>
             </w:r>
             <w:r>
               <w:rPr>
@@ -601,7 +555,7 @@
                 <w:noProof/>
                 <w:webHidden/>
               </w:rPr>
-              <w:t>2</w:t>
+              <w:t>4</w:t>
             </w:r>
             <w:r>
               <w:rPr>
@@ -624,7 +578,7 @@
               <w:noProof/>
             </w:rPr>
           </w:pPr>
-          <w:hyperlink w:anchor="_Toc57558977" w:history="1">
+          <w:hyperlink w:anchor="_Toc58074723" w:history="1">
             <w:r>
               <w:rPr>
                 <w:rStyle w:val="Hyperlink"/>
@@ -665,7 +619,7 @@
                 <w:noProof/>
                 <w:webHidden/>
               </w:rPr>
-              <w:instrText xml:space="preserve"> PAGEREF _Toc57558977 \h </w:instrText>
+              <w:instrText xml:space="preserve"> PAGEREF _Toc58074723 \h </w:instrText>
             </w:r>
             <w:r>
               <w:rPr>
@@ -685,7 +639,7 @@
                 <w:noProof/>
                 <w:webHidden/>
               </w:rPr>
-              <w:t>2</w:t>
+              <w:t>4</w:t>
             </w:r>
             <w:r>
               <w:rPr>
@@ -708,7 +662,7 @@
               <w:noProof/>
             </w:rPr>
           </w:pPr>
-          <w:hyperlink w:anchor="_Toc57558978" w:history="1">
+          <w:hyperlink w:anchor="_Toc58074724" w:history="1">
             <w:r>
               <w:rPr>
                 <w:rStyle w:val="Hyperlink"/>
@@ -749,7 +703,7 @@
                 <w:noProof/>
                 <w:webHidden/>
               </w:rPr>
-              <w:instrText xml:space="preserve"> PAGEREF _Toc57558978 \h </w:instrText>
+              <w:instrText xml:space="preserve"> PAGEREF _Toc58074724 \h </w:instrText>
             </w:r>
             <w:r>
               <w:rPr>
@@ -769,7 +723,7 @@
                 <w:noProof/>
                 <w:webHidden/>
               </w:rPr>
-              <w:t>2</w:t>
+              <w:t>5</w:t>
             </w:r>
             <w:r>
               <w:rPr>
@@ -799,8 +753,362 @@
           <w:noProof/>
         </w:rPr>
       </w:pPr>
-      <w:bookmarkStart w:id="1" w:name="_GoBack"/>
-      <w:bookmarkEnd w:id="1"/>
+    </w:p>
+    <w:p>
+      <w:pPr>
+        <w:rPr>
+          <w:rFonts w:cstheme="minorHAnsi"/>
+          <w:noProof/>
+        </w:rPr>
+      </w:pPr>
+    </w:p>
+    <w:p>
+      <w:pPr>
+        <w:rPr>
+          <w:rFonts w:cstheme="minorHAnsi"/>
+          <w:noProof/>
+        </w:rPr>
+      </w:pPr>
+    </w:p>
+    <w:p>
+      <w:pPr>
+        <w:rPr>
+          <w:rFonts w:cstheme="minorHAnsi"/>
+          <w:noProof/>
+        </w:rPr>
+      </w:pPr>
+    </w:p>
+    <w:p>
+      <w:pPr>
+        <w:rPr>
+          <w:rFonts w:cstheme="minorHAnsi"/>
+          <w:noProof/>
+        </w:rPr>
+      </w:pPr>
+    </w:p>
+    <w:p>
+      <w:pPr>
+        <w:rPr>
+          <w:rFonts w:cstheme="minorHAnsi"/>
+          <w:noProof/>
+        </w:rPr>
+      </w:pPr>
+    </w:p>
+    <w:p>
+      <w:pPr>
+        <w:rPr>
+          <w:rFonts w:cstheme="minorHAnsi"/>
+          <w:noProof/>
+        </w:rPr>
+      </w:pPr>
+    </w:p>
+    <w:p>
+      <w:pPr>
+        <w:rPr>
+          <w:rFonts w:cstheme="minorHAnsi"/>
+          <w:noProof/>
+        </w:rPr>
+      </w:pPr>
+    </w:p>
+    <w:p>
+      <w:pPr>
+        <w:rPr>
+          <w:rFonts w:cstheme="minorHAnsi"/>
+          <w:noProof/>
+        </w:rPr>
+      </w:pPr>
+    </w:p>
+    <w:p>
+      <w:pPr>
+        <w:rPr>
+          <w:rFonts w:cstheme="minorHAnsi"/>
+          <w:noProof/>
+        </w:rPr>
+      </w:pPr>
+    </w:p>
+    <w:p>
+      <w:pPr>
+        <w:rPr>
+          <w:rFonts w:cstheme="minorHAnsi"/>
+          <w:noProof/>
+        </w:rPr>
+      </w:pPr>
+    </w:p>
+    <w:p>
+      <w:pPr>
+        <w:rPr>
+          <w:rFonts w:cstheme="minorHAnsi"/>
+          <w:noProof/>
+        </w:rPr>
+      </w:pPr>
+    </w:p>
+    <w:p>
+      <w:pPr>
+        <w:rPr>
+          <w:rFonts w:cstheme="minorHAnsi"/>
+          <w:noProof/>
+        </w:rPr>
+      </w:pPr>
+    </w:p>
+    <w:p>
+      <w:pPr>
+        <w:rPr>
+          <w:rFonts w:cstheme="minorHAnsi"/>
+          <w:noProof/>
+        </w:rPr>
+      </w:pPr>
+    </w:p>
+    <w:p>
+      <w:pPr>
+        <w:rPr>
+          <w:rFonts w:cstheme="minorHAnsi"/>
+          <w:noProof/>
+        </w:rPr>
+      </w:pPr>
+    </w:p>
+    <w:p>
+      <w:pPr>
+        <w:rPr>
+          <w:rFonts w:cstheme="minorHAnsi"/>
+          <w:noProof/>
+        </w:rPr>
+      </w:pPr>
+    </w:p>
+    <w:p>
+      <w:pPr>
+        <w:rPr>
+          <w:rFonts w:cstheme="minorHAnsi"/>
+          <w:noProof/>
+        </w:rPr>
+      </w:pPr>
+    </w:p>
+    <w:p>
+      <w:pPr>
+        <w:rPr>
+          <w:rFonts w:cstheme="minorHAnsi"/>
+          <w:noProof/>
+        </w:rPr>
+      </w:pPr>
+    </w:p>
+    <w:p>
+      <w:pPr>
+        <w:rPr>
+          <w:rFonts w:cstheme="minorHAnsi"/>
+          <w:noProof/>
+        </w:rPr>
+      </w:pPr>
+    </w:p>
+    <w:p>
+      <w:pPr>
+        <w:rPr>
+          <w:rFonts w:cstheme="minorHAnsi"/>
+          <w:noProof/>
+        </w:rPr>
+      </w:pPr>
+    </w:p>
+    <w:p>
+      <w:pPr>
+        <w:rPr>
+          <w:rFonts w:cstheme="minorHAnsi"/>
+          <w:noProof/>
+        </w:rPr>
+      </w:pPr>
+    </w:p>
+    <w:p>
+      <w:pPr>
+        <w:rPr>
+          <w:rFonts w:cstheme="minorHAnsi"/>
+          <w:noProof/>
+        </w:rPr>
+      </w:pPr>
+    </w:p>
+    <w:p>
+      <w:pPr>
+        <w:pStyle w:val="TableofFigures"/>
+        <w:tabs>
+          <w:tab w:val="right" w:leader="dot" w:pos="9350"/>
+        </w:tabs>
+        <w:rPr>
+          <w:rFonts w:asciiTheme="majorHAnsi" w:hAnsiTheme="majorHAnsi" w:cstheme="majorHAnsi"/>
+          <w:b/>
+          <w:bCs/>
+          <w:noProof/>
+          <w:sz w:val="32"/>
+          <w:szCs w:val="32"/>
+        </w:rPr>
+      </w:pPr>
+      <w:r>
+        <w:rPr>
+          <w:rFonts w:asciiTheme="majorHAnsi" w:hAnsiTheme="majorHAnsi" w:cstheme="majorHAnsi"/>
+          <w:b/>
+          <w:bCs/>
+          <w:noProof/>
+          <w:sz w:val="32"/>
+          <w:szCs w:val="32"/>
+        </w:rPr>
+        <w:lastRenderedPageBreak/>
+        <w:t>Table of Figures</w:t>
+      </w:r>
+    </w:p>
+    <w:p>
+      <w:pPr>
+        <w:pStyle w:val="TableofFigures"/>
+        <w:tabs>
+          <w:tab w:val="right" w:leader="dot" w:pos="9350"/>
+        </w:tabs>
+        <w:rPr>
+          <w:noProof/>
+        </w:rPr>
+      </w:pPr>
+      <w:r>
+        <w:rPr>
+          <w:rFonts w:cstheme="minorHAnsi"/>
+          <w:noProof/>
+        </w:rPr>
+        <w:fldChar w:fldCharType="begin"/>
+      </w:r>
+      <w:r>
+        <w:rPr>
+          <w:rFonts w:cstheme="minorHAnsi"/>
+          <w:noProof/>
+        </w:rPr>
+        <w:instrText xml:space="preserve"> TOC \h \z \c "Figure" </w:instrText>
+      </w:r>
+      <w:r>
+        <w:rPr>
+          <w:rFonts w:cstheme="minorHAnsi"/>
+          <w:noProof/>
+        </w:rPr>
+        <w:fldChar w:fldCharType="separate"/>
+      </w:r>
+      <w:hyperlink w:anchor="_Toc58074712" w:history="1">
+        <w:r>
+          <w:rPr>
+            <w:rStyle w:val="Hyperlink"/>
+            <w:noProof/>
+          </w:rPr>
+          <w:t>Figure 1 - test</w:t>
+        </w:r>
+        <w:r>
+          <w:rPr>
+            <w:noProof/>
+            <w:webHidden/>
+          </w:rPr>
+          <w:tab/>
+        </w:r>
+        <w:r>
+          <w:rPr>
+            <w:noProof/>
+            <w:webHidden/>
+          </w:rPr>
+          <w:fldChar w:fldCharType="begin"/>
+        </w:r>
+        <w:r>
+          <w:rPr>
+            <w:noProof/>
+            <w:webHidden/>
+          </w:rPr>
+          <w:instrText xml:space="preserve"> PAGEREF _Toc58074712 \h </w:instrText>
+        </w:r>
+        <w:r>
+          <w:rPr>
+            <w:noProof/>
+            <w:webHidden/>
+          </w:rPr>
+        </w:r>
+        <w:r>
+          <w:rPr>
+            <w:noProof/>
+            <w:webHidden/>
+          </w:rPr>
+          <w:fldChar w:fldCharType="separate"/>
+        </w:r>
+        <w:r>
+          <w:rPr>
+            <w:noProof/>
+            <w:webHidden/>
+          </w:rPr>
+          <w:t>4</w:t>
+        </w:r>
+        <w:r>
+          <w:rPr>
+            <w:noProof/>
+            <w:webHidden/>
+          </w:rPr>
+          <w:fldChar w:fldCharType="end"/>
+        </w:r>
+      </w:hyperlink>
+    </w:p>
+    <w:p>
+      <w:pPr>
+        <w:rPr>
+          <w:rFonts w:cstheme="minorHAnsi"/>
+          <w:noProof/>
+        </w:rPr>
+      </w:pPr>
+      <w:r>
+        <w:rPr>
+          <w:rFonts w:cstheme="minorHAnsi"/>
+          <w:noProof/>
+        </w:rPr>
+        <w:fldChar w:fldCharType="end"/>
+      </w:r>
+    </w:p>
+    <w:p>
+      <w:pPr>
+        <w:rPr>
+          <w:rFonts w:cstheme="minorHAnsi"/>
+          <w:noProof/>
+        </w:rPr>
+      </w:pPr>
+    </w:p>
+    <w:p>
+      <w:pPr>
+        <w:rPr>
+          <w:rFonts w:cstheme="minorHAnsi"/>
+          <w:noProof/>
+        </w:rPr>
+      </w:pPr>
+    </w:p>
+    <w:p>
+      <w:pPr>
+        <w:rPr>
+          <w:rFonts w:cstheme="minorHAnsi"/>
+          <w:noProof/>
+        </w:rPr>
+      </w:pPr>
+    </w:p>
+    <w:p>
+      <w:pPr>
+        <w:rPr>
+          <w:rFonts w:cstheme="minorHAnsi"/>
+          <w:noProof/>
+        </w:rPr>
+      </w:pPr>
+    </w:p>
+    <w:p>
+      <w:pPr>
+        <w:rPr>
+          <w:rFonts w:cstheme="minorHAnsi"/>
+          <w:noProof/>
+        </w:rPr>
+      </w:pPr>
+    </w:p>
+    <w:p>
+      <w:pPr>
+        <w:rPr>
+          <w:rFonts w:cstheme="minorHAnsi"/>
+          <w:noProof/>
+        </w:rPr>
+      </w:pPr>
+    </w:p>
+    <w:p>
+      <w:pPr>
+        <w:rPr>
+          <w:rFonts w:cstheme="minorHAnsi"/>
+          <w:noProof/>
+        </w:rPr>
+      </w:pPr>
     </w:p>
     <w:p>
       <w:pPr>
@@ -965,18 +1273,111 @@
           <w:noProof/>
         </w:rPr>
       </w:pPr>
-      <w:bookmarkStart w:id="2" w:name="_Toc57558974"/>
+      <w:bookmarkStart w:id="1" w:name="_Toc58074720"/>
       <w:r>
         <w:rPr>
           <w:noProof/>
         </w:rPr>
         <w:t>Business understanding</w:t>
       </w:r>
+      <w:bookmarkEnd w:id="1"/>
+    </w:p>
+    <w:p/>
+    <w:p>
+      <w:r>
+        <w:t xml:space="preserve">This project is related to a fictional insurance company in Portugal and has as objective </w:t>
+      </w:r>
+      <w:r>
+        <w:t xml:space="preserve">the creation of a Customer Segmentation that will enable the Marketing Department to better understand the customer profiles. Better understand of the customer profiles can lead to </w:t>
+      </w:r>
+      <w:r>
+        <w:rPr>
+          <w:highlight w:val="yellow"/>
+        </w:rPr>
+        <w:t>specific/direct</w:t>
+      </w:r>
+      <w:r>
+        <w:t xml:space="preserve"> Marketing campaigns which can lead to more revenue and company growth. </w:t>
+      </w:r>
+    </w:p>
+    <w:p>
+      <w:r>
+        <w:t xml:space="preserve">In order to accomplish this goal, we developed all the logic of the segmentation in Python and we ran it on Jupyter Notebook. </w:t>
+      </w:r>
+    </w:p>
+    <w:p/>
+    <w:p>
+      <w:pPr>
+        <w:keepNext/>
+        <w:ind w:left="2880" w:firstLine="720"/>
+      </w:pPr>
+      <w:r>
+        <w:rPr>
+          <w:noProof/>
+        </w:rPr>
+        <w:drawing>
+          <wp:inline distT="0" distB="0" distL="0" distR="0" wp14:anchorId="29F8076A" wp14:editId="2B412867">
+            <wp:extent cx="685800" cy="885825"/>
+            <wp:effectExtent l="0" t="0" r="0" b="9525"/>
+            <wp:docPr id="1" name="Picture 1"/>
+            <wp:cNvGraphicFramePr>
+              <a:graphicFrameLocks xmlns:a="http://schemas.openxmlformats.org/drawingml/2006/main" noChangeAspect="1"/>
+            </wp:cNvGraphicFramePr>
+            <a:graphic xmlns:a="http://schemas.openxmlformats.org/drawingml/2006/main">
+              <a:graphicData uri="http://schemas.openxmlformats.org/drawingml/2006/picture">
+                <pic:pic xmlns:pic="http://schemas.openxmlformats.org/drawingml/2006/picture">
+                  <pic:nvPicPr>
+                    <pic:cNvPr id="1" name=""/>
+                    <pic:cNvPicPr/>
+                  </pic:nvPicPr>
+                  <pic:blipFill>
+                    <a:blip r:embed="rId12"/>
+                    <a:stretch>
+                      <a:fillRect/>
+                    </a:stretch>
+                  </pic:blipFill>
+                  <pic:spPr>
+                    <a:xfrm>
+                      <a:off x="0" y="0"/>
+                      <a:ext cx="685800" cy="885825"/>
+                    </a:xfrm>
+                    <a:prstGeom prst="rect">
+                      <a:avLst/>
+                    </a:prstGeom>
+                  </pic:spPr>
+                </pic:pic>
+              </a:graphicData>
+            </a:graphic>
+          </wp:inline>
+        </w:drawing>
+      </w:r>
+    </w:p>
+    <w:p>
+      <w:pPr>
+        <w:pStyle w:val="Caption"/>
+        <w:ind w:left="2880" w:firstLine="720"/>
+      </w:pPr>
+      <w:bookmarkStart w:id="2" w:name="_Toc58074712"/>
+      <w:r>
+        <w:t xml:space="preserve">Figure </w:t>
+      </w:r>
+      <w:fldSimple w:instr=" SEQ Figure \* ARABIC ">
+        <w:r>
+          <w:rPr>
+            <w:noProof/>
+          </w:rPr>
+          <w:t>1</w:t>
+        </w:r>
+      </w:fldSimple>
+      <w:r>
+        <w:t xml:space="preserve"> - test</w:t>
+      </w:r>
       <w:bookmarkEnd w:id="2"/>
     </w:p>
-    <w:p/>
-    <w:p/>
-    <w:p/>
+    <w:p>
+      <w:bookmarkStart w:id="3" w:name="_GoBack"/>
+      <w:bookmarkEnd w:id="3"/>
+    </w:p>
     <w:p/>
     <w:p>
       <w:pPr>
@@ -986,11 +1387,11 @@
           <w:numId w:val="1"/>
         </w:numPr>
       </w:pPr>
-      <w:bookmarkStart w:id="3" w:name="_Toc57558975"/>
+      <w:bookmarkStart w:id="4" w:name="_Toc58074721"/>
       <w:r>
         <w:t>Data understanding</w:t>
       </w:r>
-      <w:bookmarkEnd w:id="3"/>
+      <w:bookmarkEnd w:id="4"/>
     </w:p>
     <w:p/>
     <w:p/>
@@ -1004,11 +1405,11 @@
           <w:numId w:val="1"/>
         </w:numPr>
       </w:pPr>
-      <w:bookmarkStart w:id="4" w:name="_Toc57558976"/>
+      <w:bookmarkStart w:id="5" w:name="_Toc58074722"/>
       <w:r>
         <w:t>Data preparation</w:t>
       </w:r>
-      <w:bookmarkEnd w:id="4"/>
+      <w:bookmarkEnd w:id="5"/>
     </w:p>
     <w:p/>
     <w:p/>
@@ -1022,11 +1423,11 @@
           <w:numId w:val="1"/>
         </w:numPr>
       </w:pPr>
-      <w:bookmarkStart w:id="5" w:name="_Toc57558977"/>
+      <w:bookmarkStart w:id="6" w:name="_Toc58074723"/>
       <w:r>
         <w:t>Modeling</w:t>
       </w:r>
-      <w:bookmarkEnd w:id="5"/>
+      <w:bookmarkEnd w:id="6"/>
     </w:p>
     <w:p/>
     <w:p/>
@@ -1040,11 +1441,11 @@
           <w:numId w:val="1"/>
         </w:numPr>
       </w:pPr>
-      <w:bookmarkStart w:id="6" w:name="_Toc57558978"/>
+      <w:bookmarkStart w:id="7" w:name="_Toc58074724"/>
       <w:r>
         <w:t>Evaluation</w:t>
       </w:r>
-      <w:bookmarkEnd w:id="6"/>
+      <w:bookmarkEnd w:id="7"/>
     </w:p>
     <w:p/>
     <w:p/>
@@ -1173,8 +1574,8 @@
       </w:pPr>
     </w:p>
     <w:sectPr>
-      <w:headerReference w:type="default" r:id="rId12"/>
-      <w:footerReference w:type="default" r:id="rId13"/>
+      <w:headerReference w:type="default" r:id="rId13"/>
+      <w:footerReference w:type="default" r:id="rId14"/>
       <w:pgSz w:w="12240" w:h="15840"/>
       <w:pgMar w:top="1440" w:right="1440" w:bottom="1440" w:left="1440" w:header="720" w:footer="720" w:gutter="0"/>
       <w:cols w:space="720"/>
@@ -1312,13 +1713,6 @@
         <w:sz w:val="16"/>
       </w:rPr>
       <w:tab/>
-    </w:r>
-    <w:r>
-      <w:rPr>
-        <w:rFonts w:ascii="Arial" w:eastAsia="Arial" w:hAnsi="Arial" w:cs="Arial"/>
-        <w:b/>
-        <w:sz w:val="16"/>
-      </w:rPr>
       <w:t>Métodos Descritivos de Data Mining</w:t>
     </w:r>
   </w:p>
@@ -1333,28 +1727,7 @@
         <w:rFonts w:ascii="Arial" w:eastAsia="Arial" w:hAnsi="Arial" w:cs="Arial"/>
         <w:sz w:val="16"/>
       </w:rPr>
-      <w:t>Fall Semester 20</w:t>
-    </w:r>
-    <w:r>
-      <w:rPr>
-        <w:rFonts w:ascii="Arial" w:eastAsia="Arial" w:hAnsi="Arial" w:cs="Arial"/>
-        <w:sz w:val="16"/>
-      </w:rPr>
-      <w:t>20</w:t>
-    </w:r>
-    <w:r>
-      <w:rPr>
-        <w:rFonts w:ascii="Arial" w:eastAsia="Arial" w:hAnsi="Arial" w:cs="Arial"/>
-        <w:sz w:val="16"/>
-      </w:rPr>
-      <w:t>/202</w:t>
-    </w:r>
-    <w:r>
-      <w:rPr>
-        <w:rFonts w:ascii="Arial" w:eastAsia="Arial" w:hAnsi="Arial" w:cs="Arial"/>
-        <w:sz w:val="16"/>
-      </w:rPr>
-      <w:t>1</w:t>
+      <w:t>Fall Semester 2020/2021</w:t>
     </w:r>
   </w:p>
   <w:p>
@@ -1368,14 +1741,7 @@
         <w:rFonts w:ascii="Arial" w:eastAsia="Arial" w:hAnsi="Arial" w:cs="Arial"/>
         <w:sz w:val="16"/>
       </w:rPr>
-      <w:t xml:space="preserve">Group </w:t>
-    </w:r>
-    <w:r>
-      <w:rPr>
-        <w:rFonts w:ascii="Arial" w:eastAsia="Arial" w:hAnsi="Arial" w:cs="Arial"/>
-        <w:sz w:val="16"/>
-      </w:rPr>
-      <w:t>XXX</w:t>
+      <w:t>Group XXX</w:t>
     </w:r>
   </w:p>
   <w:p>
@@ -2097,6 +2463,36 @@
       <w:contextualSpacing/>
     </w:pPr>
   </w:style>
+  <w:style w:type="paragraph" w:styleId="Caption">
+    <w:name w:val="caption"/>
+    <w:basedOn w:val="Normal"/>
+    <w:next w:val="Normal"/>
+    <w:uiPriority w:val="35"/>
+    <w:unhideWhenUsed/>
+    <w:qFormat/>
+    <w:rsid w:val="00D34635"/>
+    <w:pPr>
+      <w:spacing w:after="200" w:line="240" w:lineRule="auto"/>
+    </w:pPr>
+    <w:rPr>
+      <w:i/>
+      <w:iCs/>
+      <w:color w:val="44546A" w:themeColor="text2"/>
+      <w:sz w:val="18"/>
+      <w:szCs w:val="18"/>
+    </w:rPr>
+  </w:style>
+  <w:style w:type="paragraph" w:styleId="TableofFigures">
+    <w:name w:val="table of figures"/>
+    <w:basedOn w:val="Normal"/>
+    <w:next w:val="Normal"/>
+    <w:uiPriority w:val="99"/>
+    <w:unhideWhenUsed/>
+    <w:rsid w:val="00D34635"/>
+    <w:pPr>
+      <w:spacing w:after="0"/>
+    </w:pPr>
+  </w:style>
 </w:styles>
 </file>
 
@@ -2396,6 +2792,21 @@
 </file>
 
 <file path=customXml/item1.xml><?xml version="1.0" encoding="utf-8"?>
+<p:properties xmlns:p="http://schemas.microsoft.com/office/2006/metadata/properties" xmlns:xsi="http://www.w3.org/2001/XMLSchema-instance" xmlns:pc="http://schemas.microsoft.com/office/infopath/2007/PartnerControls">
+  <documentManagement/>
+</p:properties>
+</file>
+
+<file path=customXml/item2.xml><?xml version="1.0" encoding="utf-8"?>
+<?mso-contentType ?>
+<FormTemplates xmlns="http://schemas.microsoft.com/sharepoint/v3/contenttype/forms">
+  <Display>DocumentLibraryForm</Display>
+  <Edit>DocumentLibraryForm</Edit>
+  <New>DocumentLibraryForm</New>
+</FormTemplates>
+</file>
+
+<file path=customXml/item3.xml><?xml version="1.0" encoding="utf-8"?>
 <ct:contentTypeSchema xmlns:ct="http://schemas.microsoft.com/office/2006/metadata/contentType" xmlns:ma="http://schemas.microsoft.com/office/2006/metadata/properties/metaAttributes" ct:_="" ma:_="" ma:contentTypeName="Document" ma:contentTypeID="0x010100DACF52A5C8830640A38D7E21E4699EFE" ma:contentTypeVersion="13" ma:contentTypeDescription="Create a new document." ma:contentTypeScope="" ma:versionID="9d0c0f9478dd367623e8ad6b54015f81">
   <xsd:schema xmlns:xsd="http://www.w3.org/2001/XMLSchema" xmlns:xs="http://www.w3.org/2001/XMLSchema" xmlns:p="http://schemas.microsoft.com/office/2006/metadata/properties" xmlns:ns3="3b8d0427-e334-4102-bbe6-710c3dd843bf" xmlns:ns4="a6277800-1ee6-436e-8e98-84adcc62dffb" targetNamespace="http://schemas.microsoft.com/office/2006/metadata/properties" ma:root="true" ma:fieldsID="e8edc4ca36a4c0cb3ac795d2a04ea34a" ns3:_="" ns4:_="">
     <xsd:import namespace="3b8d0427-e334-4102-bbe6-710c3dd843bf"/>
@@ -2618,26 +3029,28 @@
 </ct:contentTypeSchema>
 </file>
 
-<file path=customXml/item2.xml><?xml version="1.0" encoding="utf-8"?>
-<?mso-contentType ?>
-<FormTemplates xmlns="http://schemas.microsoft.com/sharepoint/v3/contenttype/forms">
-  <Display>DocumentLibraryForm</Display>
-  <Edit>DocumentLibraryForm</Edit>
-  <New>DocumentLibraryForm</New>
-</FormTemplates>
-</file>
-
-<file path=customXml/item3.xml><?xml version="1.0" encoding="utf-8"?>
-<p:properties xmlns:p="http://schemas.microsoft.com/office/2006/metadata/properties" xmlns:xsi="http://www.w3.org/2001/XMLSchema-instance" xmlns:pc="http://schemas.microsoft.com/office/infopath/2007/PartnerControls">
-  <documentManagement/>
-</p:properties>
-</file>
-
 <file path=customXml/item4.xml><?xml version="1.0" encoding="utf-8"?>
 <b:Sources xmlns:b="http://schemas.openxmlformats.org/officeDocument/2006/bibliography" xmlns="http://schemas.openxmlformats.org/officeDocument/2006/bibliography" SelectedStyle="\APASixthEditionOfficeOnline.xsl" StyleName="APA" Version="6"/>
 </file>
 
 <file path=customXml/itemProps1.xml><?xml version="1.0" encoding="utf-8"?>
+<ds:datastoreItem xmlns:ds="http://schemas.openxmlformats.org/officeDocument/2006/customXml" ds:itemID="{E20F819F-0A44-41F5-965F-61F2919BFD6C}">
+  <ds:schemaRefs>
+    <ds:schemaRef ds:uri="http://schemas.microsoft.com/office/2006/metadata/properties"/>
+    <ds:schemaRef ds:uri="http://schemas.microsoft.com/office/infopath/2007/PartnerControls"/>
+  </ds:schemaRefs>
+</ds:datastoreItem>
+</file>
+
+<file path=customXml/itemProps2.xml><?xml version="1.0" encoding="utf-8"?>
+<ds:datastoreItem xmlns:ds="http://schemas.openxmlformats.org/officeDocument/2006/customXml" ds:itemID="{B5F83AFC-C88C-48E6-BA1D-13E7C9DECB82}">
+  <ds:schemaRefs>
+    <ds:schemaRef ds:uri="http://schemas.microsoft.com/sharepoint/v3/contenttype/forms"/>
+  </ds:schemaRefs>
+</ds:datastoreItem>
+</file>
+
+<file path=customXml/itemProps3.xml><?xml version="1.0" encoding="utf-8"?>
 <ds:datastoreItem xmlns:ds="http://schemas.openxmlformats.org/officeDocument/2006/customXml" ds:itemID="{A348A185-C62D-4FBA-87B5-42DC02E3D120}">
   <ds:schemaRefs>
     <ds:schemaRef ds:uri="http://schemas.microsoft.com/office/2006/metadata/contentType"/>
@@ -2656,33 +3069,8 @@
 </ds:datastoreItem>
 </file>
 
-<file path=customXml/itemProps2.xml><?xml version="1.0" encoding="utf-8"?>
-<ds:datastoreItem xmlns:ds="http://schemas.openxmlformats.org/officeDocument/2006/customXml" ds:itemID="{B5F83AFC-C88C-48E6-BA1D-13E7C9DECB82}">
-  <ds:schemaRefs>
-    <ds:schemaRef ds:uri="http://schemas.microsoft.com/sharepoint/v3/contenttype/forms"/>
-  </ds:schemaRefs>
-</ds:datastoreItem>
-</file>
-
-<file path=customXml/itemProps3.xml><?xml version="1.0" encoding="utf-8"?>
-<ds:datastoreItem xmlns:ds="http://schemas.openxmlformats.org/officeDocument/2006/customXml" ds:itemID="{E20F819F-0A44-41F5-965F-61F2919BFD6C}">
-  <ds:schemaRefs>
-    <ds:schemaRef ds:uri="http://purl.org/dc/elements/1.1/"/>
-    <ds:schemaRef ds:uri="http://purl.org/dc/dcmitype/"/>
-    <ds:schemaRef ds:uri="http://schemas.microsoft.com/office/2006/documentManagement/types"/>
-    <ds:schemaRef ds:uri="http://schemas.openxmlformats.org/package/2006/metadata/core-properties"/>
-    <ds:schemaRef ds:uri="http://schemas.microsoft.com/office/2006/metadata/properties"/>
-    <ds:schemaRef ds:uri="http://purl.org/dc/terms/"/>
-    <ds:schemaRef ds:uri="http://www.w3.org/XML/1998/namespace"/>
-    <ds:schemaRef ds:uri="http://schemas.microsoft.com/office/infopath/2007/PartnerControls"/>
-    <ds:schemaRef ds:uri="a6277800-1ee6-436e-8e98-84adcc62dffb"/>
-    <ds:schemaRef ds:uri="3b8d0427-e334-4102-bbe6-710c3dd843bf"/>
-  </ds:schemaRefs>
-</ds:datastoreItem>
-</file>
-
 <file path=customXml/itemProps4.xml><?xml version="1.0" encoding="utf-8"?>
-<ds:datastoreItem xmlns:ds="http://schemas.openxmlformats.org/officeDocument/2006/customXml" ds:itemID="{1B1C3B07-E836-4B49-94E1-CE5D2A10DBA8}">
+<ds:datastoreItem xmlns:ds="http://schemas.openxmlformats.org/officeDocument/2006/customXml" ds:itemID="{23F28465-D0BD-4B1D-BD0C-B9A5623A2020}">
   <ds:schemaRefs>
     <ds:schemaRef ds:uri="http://schemas.openxmlformats.org/officeDocument/2006/bibliography"/>
   </ds:schemaRefs>

</xml_diff>

<commit_message>
more details in report
</commit_message>
<xml_diff>
--- a/Afonso.docx
+++ b/Afonso.docx
@@ -326,7 +326,7 @@
           <w:r>
             <w:fldChar w:fldCharType="separate"/>
           </w:r>
-          <w:hyperlink w:anchor="_Toc58074720" w:history="1">
+          <w:hyperlink w:anchor="_Toc58079811" w:history="1">
             <w:r>
               <w:rPr>
                 <w:rStyle w:val="Hyperlink"/>
@@ -367,7 +367,7 @@
                 <w:noProof/>
                 <w:webHidden/>
               </w:rPr>
-              <w:instrText xml:space="preserve"> PAGEREF _Toc58074720 \h </w:instrText>
+              <w:instrText xml:space="preserve"> PAGEREF _Toc58079811 \h </w:instrText>
             </w:r>
             <w:r>
               <w:rPr>
@@ -410,7 +410,7 @@
               <w:noProof/>
             </w:rPr>
           </w:pPr>
-          <w:hyperlink w:anchor="_Toc58074721" w:history="1">
+          <w:hyperlink w:anchor="_Toc58079812" w:history="1">
             <w:r>
               <w:rPr>
                 <w:rStyle w:val="Hyperlink"/>
@@ -451,7 +451,7 @@
                 <w:noProof/>
                 <w:webHidden/>
               </w:rPr>
-              <w:instrText xml:space="preserve"> PAGEREF _Toc58074721 \h </w:instrText>
+              <w:instrText xml:space="preserve"> PAGEREF _Toc58079812 \h </w:instrText>
             </w:r>
             <w:r>
               <w:rPr>
@@ -471,7 +471,259 @@
                 <w:noProof/>
                 <w:webHidden/>
               </w:rPr>
-              <w:t>4</w:t>
+              <w:t>5</w:t>
+            </w:r>
+            <w:r>
+              <w:rPr>
+                <w:noProof/>
+                <w:webHidden/>
+              </w:rPr>
+              <w:fldChar w:fldCharType="end"/>
+            </w:r>
+          </w:hyperlink>
+        </w:p>
+        <w:p>
+          <w:pPr>
+            <w:pStyle w:val="TOC2"/>
+            <w:tabs>
+              <w:tab w:val="left" w:pos="880"/>
+              <w:tab w:val="right" w:leader="dot" w:pos="9350"/>
+            </w:tabs>
+            <w:rPr>
+              <w:rFonts w:eastAsiaTheme="minorEastAsia"/>
+              <w:noProof/>
+            </w:rPr>
+          </w:pPr>
+          <w:hyperlink w:anchor="_Toc58079813" w:history="1">
+            <w:r>
+              <w:rPr>
+                <w:rStyle w:val="Hyperlink"/>
+                <w:noProof/>
+              </w:rPr>
+              <w:t>2.1</w:t>
+            </w:r>
+            <w:r>
+              <w:rPr>
+                <w:rFonts w:eastAsiaTheme="minorEastAsia"/>
+                <w:noProof/>
+              </w:rPr>
+              <w:tab/>
+            </w:r>
+            <w:r>
+              <w:rPr>
+                <w:rStyle w:val="Hyperlink"/>
+                <w:noProof/>
+              </w:rPr>
+              <w:t>Shape</w:t>
+            </w:r>
+            <w:r>
+              <w:rPr>
+                <w:noProof/>
+                <w:webHidden/>
+              </w:rPr>
+              <w:tab/>
+            </w:r>
+            <w:r>
+              <w:rPr>
+                <w:noProof/>
+                <w:webHidden/>
+              </w:rPr>
+              <w:fldChar w:fldCharType="begin"/>
+            </w:r>
+            <w:r>
+              <w:rPr>
+                <w:noProof/>
+                <w:webHidden/>
+              </w:rPr>
+              <w:instrText xml:space="preserve"> PAGEREF _Toc58079813 \h </w:instrText>
+            </w:r>
+            <w:r>
+              <w:rPr>
+                <w:noProof/>
+                <w:webHidden/>
+              </w:rPr>
+            </w:r>
+            <w:r>
+              <w:rPr>
+                <w:noProof/>
+                <w:webHidden/>
+              </w:rPr>
+              <w:fldChar w:fldCharType="separate"/>
+            </w:r>
+            <w:r>
+              <w:rPr>
+                <w:noProof/>
+                <w:webHidden/>
+              </w:rPr>
+              <w:t>5</w:t>
+            </w:r>
+            <w:r>
+              <w:rPr>
+                <w:noProof/>
+                <w:webHidden/>
+              </w:rPr>
+              <w:fldChar w:fldCharType="end"/>
+            </w:r>
+          </w:hyperlink>
+        </w:p>
+        <w:p>
+          <w:pPr>
+            <w:pStyle w:val="TOC2"/>
+            <w:tabs>
+              <w:tab w:val="left" w:pos="880"/>
+              <w:tab w:val="right" w:leader="dot" w:pos="9350"/>
+            </w:tabs>
+            <w:rPr>
+              <w:rFonts w:eastAsiaTheme="minorEastAsia"/>
+              <w:noProof/>
+            </w:rPr>
+          </w:pPr>
+          <w:hyperlink w:anchor="_Toc58079814" w:history="1">
+            <w:r>
+              <w:rPr>
+                <w:rStyle w:val="Hyperlink"/>
+                <w:noProof/>
+              </w:rPr>
+              <w:t>2.2</w:t>
+            </w:r>
+            <w:r>
+              <w:rPr>
+                <w:rFonts w:eastAsiaTheme="minorEastAsia"/>
+                <w:noProof/>
+              </w:rPr>
+              <w:tab/>
+            </w:r>
+            <w:r>
+              <w:rPr>
+                <w:rStyle w:val="Hyperlink"/>
+                <w:noProof/>
+              </w:rPr>
+              <w:t>Info</w:t>
+            </w:r>
+            <w:r>
+              <w:rPr>
+                <w:noProof/>
+                <w:webHidden/>
+              </w:rPr>
+              <w:tab/>
+            </w:r>
+            <w:r>
+              <w:rPr>
+                <w:noProof/>
+                <w:webHidden/>
+              </w:rPr>
+              <w:fldChar w:fldCharType="begin"/>
+            </w:r>
+            <w:r>
+              <w:rPr>
+                <w:noProof/>
+                <w:webHidden/>
+              </w:rPr>
+              <w:instrText xml:space="preserve"> PAGEREF _Toc58079814 \h </w:instrText>
+            </w:r>
+            <w:r>
+              <w:rPr>
+                <w:noProof/>
+                <w:webHidden/>
+              </w:rPr>
+            </w:r>
+            <w:r>
+              <w:rPr>
+                <w:noProof/>
+                <w:webHidden/>
+              </w:rPr>
+              <w:fldChar w:fldCharType="separate"/>
+            </w:r>
+            <w:r>
+              <w:rPr>
+                <w:noProof/>
+                <w:webHidden/>
+              </w:rPr>
+              <w:t>5</w:t>
+            </w:r>
+            <w:r>
+              <w:rPr>
+                <w:noProof/>
+                <w:webHidden/>
+              </w:rPr>
+              <w:fldChar w:fldCharType="end"/>
+            </w:r>
+          </w:hyperlink>
+        </w:p>
+        <w:p>
+          <w:pPr>
+            <w:pStyle w:val="TOC2"/>
+            <w:tabs>
+              <w:tab w:val="left" w:pos="880"/>
+              <w:tab w:val="right" w:leader="dot" w:pos="9350"/>
+            </w:tabs>
+            <w:rPr>
+              <w:rFonts w:eastAsiaTheme="minorEastAsia"/>
+              <w:noProof/>
+            </w:rPr>
+          </w:pPr>
+          <w:hyperlink w:anchor="_Toc58079815" w:history="1">
+            <w:r>
+              <w:rPr>
+                <w:rStyle w:val="Hyperlink"/>
+                <w:noProof/>
+              </w:rPr>
+              <w:t>2.3</w:t>
+            </w:r>
+            <w:r>
+              <w:rPr>
+                <w:rFonts w:eastAsiaTheme="minorEastAsia"/>
+                <w:noProof/>
+              </w:rPr>
+              <w:tab/>
+            </w:r>
+            <w:r>
+              <w:rPr>
+                <w:rStyle w:val="Hyperlink"/>
+                <w:noProof/>
+              </w:rPr>
+              <w:t>Head</w:t>
+            </w:r>
+            <w:r>
+              <w:rPr>
+                <w:noProof/>
+                <w:webHidden/>
+              </w:rPr>
+              <w:tab/>
+            </w:r>
+            <w:r>
+              <w:rPr>
+                <w:noProof/>
+                <w:webHidden/>
+              </w:rPr>
+              <w:fldChar w:fldCharType="begin"/>
+            </w:r>
+            <w:r>
+              <w:rPr>
+                <w:noProof/>
+                <w:webHidden/>
+              </w:rPr>
+              <w:instrText xml:space="preserve"> PAGEREF _Toc58079815 \h </w:instrText>
+            </w:r>
+            <w:r>
+              <w:rPr>
+                <w:noProof/>
+                <w:webHidden/>
+              </w:rPr>
+            </w:r>
+            <w:r>
+              <w:rPr>
+                <w:noProof/>
+                <w:webHidden/>
+              </w:rPr>
+              <w:fldChar w:fldCharType="separate"/>
+            </w:r>
+            <w:r>
+              <w:rPr>
+                <w:noProof/>
+                <w:webHidden/>
+              </w:rPr>
+              <w:t>5</w:t>
             </w:r>
             <w:r>
               <w:rPr>
@@ -494,7 +746,7 @@
               <w:noProof/>
             </w:rPr>
           </w:pPr>
-          <w:hyperlink w:anchor="_Toc58074722" w:history="1">
+          <w:hyperlink w:anchor="_Toc58079816" w:history="1">
             <w:r>
               <w:rPr>
                 <w:rStyle w:val="Hyperlink"/>
@@ -535,7 +787,7 @@
                 <w:noProof/>
                 <w:webHidden/>
               </w:rPr>
-              <w:instrText xml:space="preserve"> PAGEREF _Toc58074722 \h </w:instrText>
+              <w:instrText xml:space="preserve"> PAGEREF _Toc58079816 \h </w:instrText>
             </w:r>
             <w:r>
               <w:rPr>
@@ -555,7 +807,507 @@
                 <w:noProof/>
                 <w:webHidden/>
               </w:rPr>
-              <w:t>4</w:t>
+              <w:t>5</w:t>
+            </w:r>
+            <w:r>
+              <w:rPr>
+                <w:noProof/>
+                <w:webHidden/>
+              </w:rPr>
+              <w:fldChar w:fldCharType="end"/>
+            </w:r>
+          </w:hyperlink>
+        </w:p>
+        <w:p>
+          <w:pPr>
+            <w:pStyle w:val="TOC2"/>
+            <w:tabs>
+              <w:tab w:val="left" w:pos="880"/>
+              <w:tab w:val="right" w:leader="dot" w:pos="9350"/>
+            </w:tabs>
+            <w:rPr>
+              <w:rFonts w:eastAsiaTheme="minorEastAsia"/>
+              <w:noProof/>
+            </w:rPr>
+          </w:pPr>
+          <w:hyperlink w:anchor="_Toc58079817" w:history="1">
+            <w:r>
+              <w:rPr>
+                <w:rStyle w:val="Hyperlink"/>
+                <w:noProof/>
+              </w:rPr>
+              <w:t>3.1</w:t>
+            </w:r>
+            <w:r>
+              <w:rPr>
+                <w:rFonts w:eastAsiaTheme="minorEastAsia"/>
+                <w:noProof/>
+              </w:rPr>
+              <w:tab/>
+            </w:r>
+            <w:r>
+              <w:rPr>
+                <w:rStyle w:val="Hyperlink"/>
+                <w:noProof/>
+              </w:rPr>
+              <w:t>Columns dropping and creation</w:t>
+            </w:r>
+            <w:r>
+              <w:rPr>
+                <w:noProof/>
+                <w:webHidden/>
+              </w:rPr>
+              <w:tab/>
+            </w:r>
+            <w:r>
+              <w:rPr>
+                <w:noProof/>
+                <w:webHidden/>
+              </w:rPr>
+              <w:fldChar w:fldCharType="begin"/>
+            </w:r>
+            <w:r>
+              <w:rPr>
+                <w:noProof/>
+                <w:webHidden/>
+              </w:rPr>
+              <w:instrText xml:space="preserve"> PAGEREF _Toc58079817 \h </w:instrText>
+            </w:r>
+            <w:r>
+              <w:rPr>
+                <w:noProof/>
+                <w:webHidden/>
+              </w:rPr>
+            </w:r>
+            <w:r>
+              <w:rPr>
+                <w:noProof/>
+                <w:webHidden/>
+              </w:rPr>
+              <w:fldChar w:fldCharType="separate"/>
+            </w:r>
+            <w:r>
+              <w:rPr>
+                <w:noProof/>
+                <w:webHidden/>
+              </w:rPr>
+              <w:t>5</w:t>
+            </w:r>
+            <w:r>
+              <w:rPr>
+                <w:noProof/>
+                <w:webHidden/>
+              </w:rPr>
+              <w:fldChar w:fldCharType="end"/>
+            </w:r>
+          </w:hyperlink>
+        </w:p>
+        <w:p>
+          <w:pPr>
+            <w:pStyle w:val="TOC2"/>
+            <w:tabs>
+              <w:tab w:val="left" w:pos="880"/>
+              <w:tab w:val="right" w:leader="dot" w:pos="9350"/>
+            </w:tabs>
+            <w:rPr>
+              <w:rFonts w:eastAsiaTheme="minorEastAsia"/>
+              <w:noProof/>
+            </w:rPr>
+          </w:pPr>
+          <w:hyperlink w:anchor="_Toc58079818" w:history="1">
+            <w:r>
+              <w:rPr>
+                <w:rStyle w:val="Hyperlink"/>
+                <w:noProof/>
+              </w:rPr>
+              <w:t>3.2</w:t>
+            </w:r>
+            <w:r>
+              <w:rPr>
+                <w:rFonts w:eastAsiaTheme="minorEastAsia"/>
+                <w:noProof/>
+              </w:rPr>
+              <w:tab/>
+            </w:r>
+            <w:r>
+              <w:rPr>
+                <w:rStyle w:val="Hyperlink"/>
+                <w:noProof/>
+              </w:rPr>
+              <w:t>Outliers</w:t>
+            </w:r>
+            <w:r>
+              <w:rPr>
+                <w:noProof/>
+                <w:webHidden/>
+              </w:rPr>
+              <w:tab/>
+            </w:r>
+            <w:r>
+              <w:rPr>
+                <w:noProof/>
+                <w:webHidden/>
+              </w:rPr>
+              <w:fldChar w:fldCharType="begin"/>
+            </w:r>
+            <w:r>
+              <w:rPr>
+                <w:noProof/>
+                <w:webHidden/>
+              </w:rPr>
+              <w:instrText xml:space="preserve"> PAGEREF _Toc58079818 \h </w:instrText>
+            </w:r>
+            <w:r>
+              <w:rPr>
+                <w:noProof/>
+                <w:webHidden/>
+              </w:rPr>
+            </w:r>
+            <w:r>
+              <w:rPr>
+                <w:noProof/>
+                <w:webHidden/>
+              </w:rPr>
+              <w:fldChar w:fldCharType="separate"/>
+            </w:r>
+            <w:r>
+              <w:rPr>
+                <w:noProof/>
+                <w:webHidden/>
+              </w:rPr>
+              <w:t>5</w:t>
+            </w:r>
+            <w:r>
+              <w:rPr>
+                <w:noProof/>
+                <w:webHidden/>
+              </w:rPr>
+              <w:fldChar w:fldCharType="end"/>
+            </w:r>
+          </w:hyperlink>
+        </w:p>
+        <w:p>
+          <w:pPr>
+            <w:pStyle w:val="TOC3"/>
+            <w:tabs>
+              <w:tab w:val="left" w:pos="1320"/>
+              <w:tab w:val="right" w:leader="dot" w:pos="9350"/>
+            </w:tabs>
+            <w:rPr>
+              <w:noProof/>
+            </w:rPr>
+          </w:pPr>
+          <w:hyperlink w:anchor="_Toc58079819" w:history="1">
+            <w:r>
+              <w:rPr>
+                <w:rStyle w:val="Hyperlink"/>
+                <w:noProof/>
+              </w:rPr>
+              <w:t>3.2.1</w:t>
+            </w:r>
+            <w:r>
+              <w:rPr>
+                <w:noProof/>
+              </w:rPr>
+              <w:tab/>
+            </w:r>
+            <w:r>
+              <w:rPr>
+                <w:rStyle w:val="Hyperlink"/>
+                <w:noProof/>
+              </w:rPr>
+              <w:t>Interval Variables</w:t>
+            </w:r>
+            <w:r>
+              <w:rPr>
+                <w:noProof/>
+                <w:webHidden/>
+              </w:rPr>
+              <w:tab/>
+            </w:r>
+            <w:r>
+              <w:rPr>
+                <w:noProof/>
+                <w:webHidden/>
+              </w:rPr>
+              <w:fldChar w:fldCharType="begin"/>
+            </w:r>
+            <w:r>
+              <w:rPr>
+                <w:noProof/>
+                <w:webHidden/>
+              </w:rPr>
+              <w:instrText xml:space="preserve"> PAGEREF _Toc58079819 \h </w:instrText>
+            </w:r>
+            <w:r>
+              <w:rPr>
+                <w:noProof/>
+                <w:webHidden/>
+              </w:rPr>
+            </w:r>
+            <w:r>
+              <w:rPr>
+                <w:noProof/>
+                <w:webHidden/>
+              </w:rPr>
+              <w:fldChar w:fldCharType="separate"/>
+            </w:r>
+            <w:r>
+              <w:rPr>
+                <w:noProof/>
+                <w:webHidden/>
+              </w:rPr>
+              <w:t>5</w:t>
+            </w:r>
+            <w:r>
+              <w:rPr>
+                <w:noProof/>
+                <w:webHidden/>
+              </w:rPr>
+              <w:fldChar w:fldCharType="end"/>
+            </w:r>
+          </w:hyperlink>
+        </w:p>
+        <w:p>
+          <w:pPr>
+            <w:pStyle w:val="TOC3"/>
+            <w:tabs>
+              <w:tab w:val="left" w:pos="1320"/>
+              <w:tab w:val="right" w:leader="dot" w:pos="9350"/>
+            </w:tabs>
+            <w:rPr>
+              <w:noProof/>
+            </w:rPr>
+          </w:pPr>
+          <w:hyperlink w:anchor="_Toc58079820" w:history="1">
+            <w:r>
+              <w:rPr>
+                <w:rStyle w:val="Hyperlink"/>
+                <w:noProof/>
+              </w:rPr>
+              <w:t>3.2.2</w:t>
+            </w:r>
+            <w:r>
+              <w:rPr>
+                <w:noProof/>
+              </w:rPr>
+              <w:tab/>
+            </w:r>
+            <w:r>
+              <w:rPr>
+                <w:rStyle w:val="Hyperlink"/>
+                <w:noProof/>
+              </w:rPr>
+              <w:t>Categorical Variables</w:t>
+            </w:r>
+            <w:r>
+              <w:rPr>
+                <w:noProof/>
+                <w:webHidden/>
+              </w:rPr>
+              <w:tab/>
+            </w:r>
+            <w:r>
+              <w:rPr>
+                <w:noProof/>
+                <w:webHidden/>
+              </w:rPr>
+              <w:fldChar w:fldCharType="begin"/>
+            </w:r>
+            <w:r>
+              <w:rPr>
+                <w:noProof/>
+                <w:webHidden/>
+              </w:rPr>
+              <w:instrText xml:space="preserve"> PAGEREF _Toc58079820 \h </w:instrText>
+            </w:r>
+            <w:r>
+              <w:rPr>
+                <w:noProof/>
+                <w:webHidden/>
+              </w:rPr>
+            </w:r>
+            <w:r>
+              <w:rPr>
+                <w:noProof/>
+                <w:webHidden/>
+              </w:rPr>
+              <w:fldChar w:fldCharType="separate"/>
+            </w:r>
+            <w:r>
+              <w:rPr>
+                <w:noProof/>
+                <w:webHidden/>
+              </w:rPr>
+              <w:t>5</w:t>
+            </w:r>
+            <w:r>
+              <w:rPr>
+                <w:noProof/>
+                <w:webHidden/>
+              </w:rPr>
+              <w:fldChar w:fldCharType="end"/>
+            </w:r>
+          </w:hyperlink>
+        </w:p>
+        <w:p>
+          <w:pPr>
+            <w:pStyle w:val="TOC2"/>
+            <w:tabs>
+              <w:tab w:val="left" w:pos="880"/>
+              <w:tab w:val="right" w:leader="dot" w:pos="9350"/>
+            </w:tabs>
+            <w:rPr>
+              <w:rFonts w:eastAsiaTheme="minorEastAsia"/>
+              <w:noProof/>
+            </w:rPr>
+          </w:pPr>
+          <w:hyperlink w:anchor="_Toc58079821" w:history="1">
+            <w:r>
+              <w:rPr>
+                <w:rStyle w:val="Hyperlink"/>
+                <w:noProof/>
+              </w:rPr>
+              <w:t>3.3</w:t>
+            </w:r>
+            <w:r>
+              <w:rPr>
+                <w:rFonts w:eastAsiaTheme="minorEastAsia"/>
+                <w:noProof/>
+              </w:rPr>
+              <w:tab/>
+            </w:r>
+            <w:r>
+              <w:rPr>
+                <w:rStyle w:val="Hyperlink"/>
+                <w:noProof/>
+              </w:rPr>
+              <w:t>Data Exploration</w:t>
+            </w:r>
+            <w:r>
+              <w:rPr>
+                <w:noProof/>
+                <w:webHidden/>
+              </w:rPr>
+              <w:tab/>
+            </w:r>
+            <w:r>
+              <w:rPr>
+                <w:noProof/>
+                <w:webHidden/>
+              </w:rPr>
+              <w:fldChar w:fldCharType="begin"/>
+            </w:r>
+            <w:r>
+              <w:rPr>
+                <w:noProof/>
+                <w:webHidden/>
+              </w:rPr>
+              <w:instrText xml:space="preserve"> PAGEREF _Toc58079821 \h </w:instrText>
+            </w:r>
+            <w:r>
+              <w:rPr>
+                <w:noProof/>
+                <w:webHidden/>
+              </w:rPr>
+            </w:r>
+            <w:r>
+              <w:rPr>
+                <w:noProof/>
+                <w:webHidden/>
+              </w:rPr>
+              <w:fldChar w:fldCharType="separate"/>
+            </w:r>
+            <w:r>
+              <w:rPr>
+                <w:noProof/>
+                <w:webHidden/>
+              </w:rPr>
+              <w:t>5</w:t>
+            </w:r>
+            <w:r>
+              <w:rPr>
+                <w:noProof/>
+                <w:webHidden/>
+              </w:rPr>
+              <w:fldChar w:fldCharType="end"/>
+            </w:r>
+          </w:hyperlink>
+        </w:p>
+        <w:p>
+          <w:pPr>
+            <w:pStyle w:val="TOC2"/>
+            <w:tabs>
+              <w:tab w:val="left" w:pos="880"/>
+              <w:tab w:val="right" w:leader="dot" w:pos="9350"/>
+            </w:tabs>
+            <w:rPr>
+              <w:rFonts w:eastAsiaTheme="minorEastAsia"/>
+              <w:noProof/>
+            </w:rPr>
+          </w:pPr>
+          <w:hyperlink w:anchor="_Toc58079822" w:history="1">
+            <w:r>
+              <w:rPr>
+                <w:rStyle w:val="Hyperlink"/>
+                <w:noProof/>
+              </w:rPr>
+              <w:t>3.4</w:t>
+            </w:r>
+            <w:r>
+              <w:rPr>
+                <w:rFonts w:eastAsiaTheme="minorEastAsia"/>
+                <w:noProof/>
+              </w:rPr>
+              <w:tab/>
+            </w:r>
+            <w:r>
+              <w:rPr>
+                <w:rStyle w:val="Hyperlink"/>
+                <w:noProof/>
+              </w:rPr>
+              <w:t>NaN Values</w:t>
+            </w:r>
+            <w:r>
+              <w:rPr>
+                <w:noProof/>
+                <w:webHidden/>
+              </w:rPr>
+              <w:tab/>
+            </w:r>
+            <w:r>
+              <w:rPr>
+                <w:noProof/>
+                <w:webHidden/>
+              </w:rPr>
+              <w:fldChar w:fldCharType="begin"/>
+            </w:r>
+            <w:r>
+              <w:rPr>
+                <w:noProof/>
+                <w:webHidden/>
+              </w:rPr>
+              <w:instrText xml:space="preserve"> PAGEREF _Toc58079822 \h </w:instrText>
+            </w:r>
+            <w:r>
+              <w:rPr>
+                <w:noProof/>
+                <w:webHidden/>
+              </w:rPr>
+            </w:r>
+            <w:r>
+              <w:rPr>
+                <w:noProof/>
+                <w:webHidden/>
+              </w:rPr>
+              <w:fldChar w:fldCharType="separate"/>
+            </w:r>
+            <w:r>
+              <w:rPr>
+                <w:noProof/>
+                <w:webHidden/>
+              </w:rPr>
+              <w:t>5</w:t>
             </w:r>
             <w:r>
               <w:rPr>
@@ -578,7 +1330,7 @@
               <w:noProof/>
             </w:rPr>
           </w:pPr>
-          <w:hyperlink w:anchor="_Toc58074723" w:history="1">
+          <w:hyperlink w:anchor="_Toc58079823" w:history="1">
             <w:r>
               <w:rPr>
                 <w:rStyle w:val="Hyperlink"/>
@@ -619,7 +1371,7 @@
                 <w:noProof/>
                 <w:webHidden/>
               </w:rPr>
-              <w:instrText xml:space="preserve"> PAGEREF _Toc58074723 \h </w:instrText>
+              <w:instrText xml:space="preserve"> PAGEREF _Toc58079823 \h </w:instrText>
             </w:r>
             <w:r>
               <w:rPr>
@@ -639,7 +1391,343 @@
                 <w:noProof/>
                 <w:webHidden/>
               </w:rPr>
-              <w:t>4</w:t>
+              <w:t>6</w:t>
+            </w:r>
+            <w:r>
+              <w:rPr>
+                <w:noProof/>
+                <w:webHidden/>
+              </w:rPr>
+              <w:fldChar w:fldCharType="end"/>
+            </w:r>
+          </w:hyperlink>
+        </w:p>
+        <w:p>
+          <w:pPr>
+            <w:pStyle w:val="TOC2"/>
+            <w:tabs>
+              <w:tab w:val="left" w:pos="880"/>
+              <w:tab w:val="right" w:leader="dot" w:pos="9350"/>
+            </w:tabs>
+            <w:rPr>
+              <w:rFonts w:eastAsiaTheme="minorEastAsia"/>
+              <w:noProof/>
+            </w:rPr>
+          </w:pPr>
+          <w:hyperlink w:anchor="_Toc58079824" w:history="1">
+            <w:r>
+              <w:rPr>
+                <w:rStyle w:val="Hyperlink"/>
+                <w:noProof/>
+              </w:rPr>
+              <w:t>4.1</w:t>
+            </w:r>
+            <w:r>
+              <w:rPr>
+                <w:rFonts w:eastAsiaTheme="minorEastAsia"/>
+                <w:noProof/>
+              </w:rPr>
+              <w:tab/>
+            </w:r>
+            <w:r>
+              <w:rPr>
+                <w:rStyle w:val="Hyperlink"/>
+                <w:noProof/>
+              </w:rPr>
+              <w:t>Variable Binning and dummying</w:t>
+            </w:r>
+            <w:r>
+              <w:rPr>
+                <w:noProof/>
+                <w:webHidden/>
+              </w:rPr>
+              <w:tab/>
+            </w:r>
+            <w:r>
+              <w:rPr>
+                <w:noProof/>
+                <w:webHidden/>
+              </w:rPr>
+              <w:fldChar w:fldCharType="begin"/>
+            </w:r>
+            <w:r>
+              <w:rPr>
+                <w:noProof/>
+                <w:webHidden/>
+              </w:rPr>
+              <w:instrText xml:space="preserve"> PAGEREF _Toc58079824 \h </w:instrText>
+            </w:r>
+            <w:r>
+              <w:rPr>
+                <w:noProof/>
+                <w:webHidden/>
+              </w:rPr>
+            </w:r>
+            <w:r>
+              <w:rPr>
+                <w:noProof/>
+                <w:webHidden/>
+              </w:rPr>
+              <w:fldChar w:fldCharType="separate"/>
+            </w:r>
+            <w:r>
+              <w:rPr>
+                <w:noProof/>
+                <w:webHidden/>
+              </w:rPr>
+              <w:t>6</w:t>
+            </w:r>
+            <w:r>
+              <w:rPr>
+                <w:noProof/>
+                <w:webHidden/>
+              </w:rPr>
+              <w:fldChar w:fldCharType="end"/>
+            </w:r>
+          </w:hyperlink>
+        </w:p>
+        <w:p>
+          <w:pPr>
+            <w:pStyle w:val="TOC2"/>
+            <w:tabs>
+              <w:tab w:val="left" w:pos="880"/>
+              <w:tab w:val="right" w:leader="dot" w:pos="9350"/>
+            </w:tabs>
+            <w:rPr>
+              <w:rFonts w:eastAsiaTheme="minorEastAsia"/>
+              <w:noProof/>
+            </w:rPr>
+          </w:pPr>
+          <w:hyperlink w:anchor="_Toc58079825" w:history="1">
+            <w:r>
+              <w:rPr>
+                <w:rStyle w:val="Hyperlink"/>
+                <w:noProof/>
+              </w:rPr>
+              <w:t>4.2</w:t>
+            </w:r>
+            <w:r>
+              <w:rPr>
+                <w:rFonts w:eastAsiaTheme="minorEastAsia"/>
+                <w:noProof/>
+              </w:rPr>
+              <w:tab/>
+            </w:r>
+            <w:r>
+              <w:rPr>
+                <w:rStyle w:val="Hyperlink"/>
+                <w:noProof/>
+              </w:rPr>
+              <w:t>Data Scaling</w:t>
+            </w:r>
+            <w:r>
+              <w:rPr>
+                <w:noProof/>
+                <w:webHidden/>
+              </w:rPr>
+              <w:tab/>
+            </w:r>
+            <w:r>
+              <w:rPr>
+                <w:noProof/>
+                <w:webHidden/>
+              </w:rPr>
+              <w:fldChar w:fldCharType="begin"/>
+            </w:r>
+            <w:r>
+              <w:rPr>
+                <w:noProof/>
+                <w:webHidden/>
+              </w:rPr>
+              <w:instrText xml:space="preserve"> PAGEREF _Toc58079825 \h </w:instrText>
+            </w:r>
+            <w:r>
+              <w:rPr>
+                <w:noProof/>
+                <w:webHidden/>
+              </w:rPr>
+            </w:r>
+            <w:r>
+              <w:rPr>
+                <w:noProof/>
+                <w:webHidden/>
+              </w:rPr>
+              <w:fldChar w:fldCharType="separate"/>
+            </w:r>
+            <w:r>
+              <w:rPr>
+                <w:noProof/>
+                <w:webHidden/>
+              </w:rPr>
+              <w:t>6</w:t>
+            </w:r>
+            <w:r>
+              <w:rPr>
+                <w:noProof/>
+                <w:webHidden/>
+              </w:rPr>
+              <w:fldChar w:fldCharType="end"/>
+            </w:r>
+          </w:hyperlink>
+        </w:p>
+        <w:p>
+          <w:pPr>
+            <w:pStyle w:val="TOC2"/>
+            <w:tabs>
+              <w:tab w:val="left" w:pos="880"/>
+              <w:tab w:val="right" w:leader="dot" w:pos="9350"/>
+            </w:tabs>
+            <w:rPr>
+              <w:rFonts w:eastAsiaTheme="minorEastAsia"/>
+              <w:noProof/>
+            </w:rPr>
+          </w:pPr>
+          <w:hyperlink w:anchor="_Toc58079826" w:history="1">
+            <w:r>
+              <w:rPr>
+                <w:rStyle w:val="Hyperlink"/>
+                <w:noProof/>
+              </w:rPr>
+              <w:t>4.3</w:t>
+            </w:r>
+            <w:r>
+              <w:rPr>
+                <w:rFonts w:eastAsiaTheme="minorEastAsia"/>
+                <w:noProof/>
+              </w:rPr>
+              <w:tab/>
+            </w:r>
+            <w:r>
+              <w:rPr>
+                <w:rStyle w:val="Hyperlink"/>
+                <w:noProof/>
+              </w:rPr>
+              <w:t>Building the Model</w:t>
+            </w:r>
+            <w:r>
+              <w:rPr>
+                <w:noProof/>
+                <w:webHidden/>
+              </w:rPr>
+              <w:tab/>
+            </w:r>
+            <w:r>
+              <w:rPr>
+                <w:noProof/>
+                <w:webHidden/>
+              </w:rPr>
+              <w:fldChar w:fldCharType="begin"/>
+            </w:r>
+            <w:r>
+              <w:rPr>
+                <w:noProof/>
+                <w:webHidden/>
+              </w:rPr>
+              <w:instrText xml:space="preserve"> PAGEREF _Toc58079826 \h </w:instrText>
+            </w:r>
+            <w:r>
+              <w:rPr>
+                <w:noProof/>
+                <w:webHidden/>
+              </w:rPr>
+            </w:r>
+            <w:r>
+              <w:rPr>
+                <w:noProof/>
+                <w:webHidden/>
+              </w:rPr>
+              <w:fldChar w:fldCharType="separate"/>
+            </w:r>
+            <w:r>
+              <w:rPr>
+                <w:noProof/>
+                <w:webHidden/>
+              </w:rPr>
+              <w:t>6</w:t>
+            </w:r>
+            <w:r>
+              <w:rPr>
+                <w:noProof/>
+                <w:webHidden/>
+              </w:rPr>
+              <w:fldChar w:fldCharType="end"/>
+            </w:r>
+          </w:hyperlink>
+        </w:p>
+        <w:p>
+          <w:pPr>
+            <w:pStyle w:val="TOC2"/>
+            <w:tabs>
+              <w:tab w:val="left" w:pos="880"/>
+              <w:tab w:val="right" w:leader="dot" w:pos="9350"/>
+            </w:tabs>
+            <w:rPr>
+              <w:rFonts w:eastAsiaTheme="minorEastAsia"/>
+              <w:noProof/>
+            </w:rPr>
+          </w:pPr>
+          <w:hyperlink w:anchor="_Toc58079827" w:history="1">
+            <w:r>
+              <w:rPr>
+                <w:rStyle w:val="Hyperlink"/>
+                <w:noProof/>
+              </w:rPr>
+              <w:t>4.4</w:t>
+            </w:r>
+            <w:r>
+              <w:rPr>
+                <w:rFonts w:eastAsiaTheme="minorEastAsia"/>
+                <w:noProof/>
+              </w:rPr>
+              <w:tab/>
+            </w:r>
+            <w:r>
+              <w:rPr>
+                <w:rStyle w:val="Hyperlink"/>
+                <w:noProof/>
+              </w:rPr>
+              <w:t>Plotting Model results</w:t>
+            </w:r>
+            <w:r>
+              <w:rPr>
+                <w:noProof/>
+                <w:webHidden/>
+              </w:rPr>
+              <w:tab/>
+            </w:r>
+            <w:r>
+              <w:rPr>
+                <w:noProof/>
+                <w:webHidden/>
+              </w:rPr>
+              <w:fldChar w:fldCharType="begin"/>
+            </w:r>
+            <w:r>
+              <w:rPr>
+                <w:noProof/>
+                <w:webHidden/>
+              </w:rPr>
+              <w:instrText xml:space="preserve"> PAGEREF _Toc58079827 \h </w:instrText>
+            </w:r>
+            <w:r>
+              <w:rPr>
+                <w:noProof/>
+                <w:webHidden/>
+              </w:rPr>
+            </w:r>
+            <w:r>
+              <w:rPr>
+                <w:noProof/>
+                <w:webHidden/>
+              </w:rPr>
+              <w:fldChar w:fldCharType="separate"/>
+            </w:r>
+            <w:r>
+              <w:rPr>
+                <w:noProof/>
+                <w:webHidden/>
+              </w:rPr>
+              <w:t>6</w:t>
             </w:r>
             <w:r>
               <w:rPr>
@@ -662,7 +1750,7 @@
               <w:noProof/>
             </w:rPr>
           </w:pPr>
-          <w:hyperlink w:anchor="_Toc58074724" w:history="1">
+          <w:hyperlink w:anchor="_Toc58079828" w:history="1">
             <w:r>
               <w:rPr>
                 <w:rStyle w:val="Hyperlink"/>
@@ -703,7 +1791,7 @@
                 <w:noProof/>
                 <w:webHidden/>
               </w:rPr>
-              <w:instrText xml:space="preserve"> PAGEREF _Toc58074724 \h </w:instrText>
+              <w:instrText xml:space="preserve"> PAGEREF _Toc58079828 \h </w:instrText>
             </w:r>
             <w:r>
               <w:rPr>
@@ -723,7 +1811,427 @@
                 <w:noProof/>
                 <w:webHidden/>
               </w:rPr>
-              <w:t>5</w:t>
+              <w:t>6</w:t>
+            </w:r>
+            <w:r>
+              <w:rPr>
+                <w:noProof/>
+                <w:webHidden/>
+              </w:rPr>
+              <w:fldChar w:fldCharType="end"/>
+            </w:r>
+          </w:hyperlink>
+        </w:p>
+        <w:p>
+          <w:pPr>
+            <w:pStyle w:val="TOC2"/>
+            <w:tabs>
+              <w:tab w:val="left" w:pos="880"/>
+              <w:tab w:val="right" w:leader="dot" w:pos="9350"/>
+            </w:tabs>
+            <w:rPr>
+              <w:rFonts w:eastAsiaTheme="minorEastAsia"/>
+              <w:noProof/>
+            </w:rPr>
+          </w:pPr>
+          <w:hyperlink w:anchor="_Toc58079829" w:history="1">
+            <w:r>
+              <w:rPr>
+                <w:rStyle w:val="Hyperlink"/>
+                <w:noProof/>
+              </w:rPr>
+              <w:t>5.1</w:t>
+            </w:r>
+            <w:r>
+              <w:rPr>
+                <w:rFonts w:eastAsiaTheme="minorEastAsia"/>
+                <w:noProof/>
+              </w:rPr>
+              <w:tab/>
+            </w:r>
+            <w:r>
+              <w:rPr>
+                <w:rStyle w:val="Hyperlink"/>
+                <w:noProof/>
+              </w:rPr>
+              <w:t>Optimal number of clusters</w:t>
+            </w:r>
+            <w:r>
+              <w:rPr>
+                <w:noProof/>
+                <w:webHidden/>
+              </w:rPr>
+              <w:tab/>
+            </w:r>
+            <w:r>
+              <w:rPr>
+                <w:noProof/>
+                <w:webHidden/>
+              </w:rPr>
+              <w:fldChar w:fldCharType="begin"/>
+            </w:r>
+            <w:r>
+              <w:rPr>
+                <w:noProof/>
+                <w:webHidden/>
+              </w:rPr>
+              <w:instrText xml:space="preserve"> PAGEREF _Toc58079829 \h </w:instrText>
+            </w:r>
+            <w:r>
+              <w:rPr>
+                <w:noProof/>
+                <w:webHidden/>
+              </w:rPr>
+            </w:r>
+            <w:r>
+              <w:rPr>
+                <w:noProof/>
+                <w:webHidden/>
+              </w:rPr>
+              <w:fldChar w:fldCharType="separate"/>
+            </w:r>
+            <w:r>
+              <w:rPr>
+                <w:noProof/>
+                <w:webHidden/>
+              </w:rPr>
+              <w:t>6</w:t>
+            </w:r>
+            <w:r>
+              <w:rPr>
+                <w:noProof/>
+                <w:webHidden/>
+              </w:rPr>
+              <w:fldChar w:fldCharType="end"/>
+            </w:r>
+          </w:hyperlink>
+        </w:p>
+        <w:p>
+          <w:pPr>
+            <w:pStyle w:val="TOC2"/>
+            <w:tabs>
+              <w:tab w:val="left" w:pos="880"/>
+              <w:tab w:val="right" w:leader="dot" w:pos="9350"/>
+            </w:tabs>
+            <w:rPr>
+              <w:rFonts w:eastAsiaTheme="minorEastAsia"/>
+              <w:noProof/>
+            </w:rPr>
+          </w:pPr>
+          <w:hyperlink w:anchor="_Toc58079830" w:history="1">
+            <w:r>
+              <w:rPr>
+                <w:rStyle w:val="Hyperlink"/>
+                <w:noProof/>
+              </w:rPr>
+              <w:t>5.2</w:t>
+            </w:r>
+            <w:r>
+              <w:rPr>
+                <w:rFonts w:eastAsiaTheme="minorEastAsia"/>
+                <w:noProof/>
+              </w:rPr>
+              <w:tab/>
+            </w:r>
+            <w:r>
+              <w:rPr>
+                <w:rStyle w:val="Hyperlink"/>
+                <w:noProof/>
+              </w:rPr>
+              <w:t>Top features</w:t>
+            </w:r>
+            <w:r>
+              <w:rPr>
+                <w:noProof/>
+                <w:webHidden/>
+              </w:rPr>
+              <w:tab/>
+            </w:r>
+            <w:r>
+              <w:rPr>
+                <w:noProof/>
+                <w:webHidden/>
+              </w:rPr>
+              <w:fldChar w:fldCharType="begin"/>
+            </w:r>
+            <w:r>
+              <w:rPr>
+                <w:noProof/>
+                <w:webHidden/>
+              </w:rPr>
+              <w:instrText xml:space="preserve"> PAGEREF _Toc58079830 \h </w:instrText>
+            </w:r>
+            <w:r>
+              <w:rPr>
+                <w:noProof/>
+                <w:webHidden/>
+              </w:rPr>
+            </w:r>
+            <w:r>
+              <w:rPr>
+                <w:noProof/>
+                <w:webHidden/>
+              </w:rPr>
+              <w:fldChar w:fldCharType="separate"/>
+            </w:r>
+            <w:r>
+              <w:rPr>
+                <w:noProof/>
+                <w:webHidden/>
+              </w:rPr>
+              <w:t>6</w:t>
+            </w:r>
+            <w:r>
+              <w:rPr>
+                <w:noProof/>
+                <w:webHidden/>
+              </w:rPr>
+              <w:fldChar w:fldCharType="end"/>
+            </w:r>
+          </w:hyperlink>
+        </w:p>
+        <w:p>
+          <w:pPr>
+            <w:pStyle w:val="TOC2"/>
+            <w:tabs>
+              <w:tab w:val="left" w:pos="880"/>
+              <w:tab w:val="right" w:leader="dot" w:pos="9350"/>
+            </w:tabs>
+            <w:rPr>
+              <w:rFonts w:eastAsiaTheme="minorEastAsia"/>
+              <w:noProof/>
+            </w:rPr>
+          </w:pPr>
+          <w:hyperlink w:anchor="_Toc58079831" w:history="1">
+            <w:r>
+              <w:rPr>
+                <w:rStyle w:val="Hyperlink"/>
+                <w:noProof/>
+              </w:rPr>
+              <w:t>5.3</w:t>
+            </w:r>
+            <w:r>
+              <w:rPr>
+                <w:rFonts w:eastAsiaTheme="minorEastAsia"/>
+                <w:noProof/>
+              </w:rPr>
+              <w:tab/>
+            </w:r>
+            <w:r>
+              <w:rPr>
+                <w:rStyle w:val="Hyperlink"/>
+                <w:noProof/>
+              </w:rPr>
+              <w:t>Cluster results visualization</w:t>
+            </w:r>
+            <w:r>
+              <w:rPr>
+                <w:noProof/>
+                <w:webHidden/>
+              </w:rPr>
+              <w:tab/>
+            </w:r>
+            <w:r>
+              <w:rPr>
+                <w:noProof/>
+                <w:webHidden/>
+              </w:rPr>
+              <w:fldChar w:fldCharType="begin"/>
+            </w:r>
+            <w:r>
+              <w:rPr>
+                <w:noProof/>
+                <w:webHidden/>
+              </w:rPr>
+              <w:instrText xml:space="preserve"> PAGEREF _Toc58079831 \h </w:instrText>
+            </w:r>
+            <w:r>
+              <w:rPr>
+                <w:noProof/>
+                <w:webHidden/>
+              </w:rPr>
+            </w:r>
+            <w:r>
+              <w:rPr>
+                <w:noProof/>
+                <w:webHidden/>
+              </w:rPr>
+              <w:fldChar w:fldCharType="separate"/>
+            </w:r>
+            <w:r>
+              <w:rPr>
+                <w:noProof/>
+                <w:webHidden/>
+              </w:rPr>
+              <w:t>6</w:t>
+            </w:r>
+            <w:r>
+              <w:rPr>
+                <w:noProof/>
+                <w:webHidden/>
+              </w:rPr>
+              <w:fldChar w:fldCharType="end"/>
+            </w:r>
+          </w:hyperlink>
+        </w:p>
+        <w:p>
+          <w:pPr>
+            <w:pStyle w:val="TOC2"/>
+            <w:tabs>
+              <w:tab w:val="left" w:pos="880"/>
+              <w:tab w:val="right" w:leader="dot" w:pos="9350"/>
+            </w:tabs>
+            <w:rPr>
+              <w:rFonts w:eastAsiaTheme="minorEastAsia"/>
+              <w:noProof/>
+            </w:rPr>
+          </w:pPr>
+          <w:hyperlink w:anchor="_Toc58079832" w:history="1">
+            <w:r>
+              <w:rPr>
+                <w:rStyle w:val="Hyperlink"/>
+                <w:noProof/>
+              </w:rPr>
+              <w:t>5.4</w:t>
+            </w:r>
+            <w:r>
+              <w:rPr>
+                <w:rFonts w:eastAsiaTheme="minorEastAsia"/>
+                <w:noProof/>
+              </w:rPr>
+              <w:tab/>
+            </w:r>
+            <w:r>
+              <w:rPr>
+                <w:rStyle w:val="Hyperlink"/>
+                <w:noProof/>
+              </w:rPr>
+              <w:t>Recommendations for future Marketing Campaigns</w:t>
+            </w:r>
+            <w:r>
+              <w:rPr>
+                <w:noProof/>
+                <w:webHidden/>
+              </w:rPr>
+              <w:tab/>
+            </w:r>
+            <w:r>
+              <w:rPr>
+                <w:noProof/>
+                <w:webHidden/>
+              </w:rPr>
+              <w:fldChar w:fldCharType="begin"/>
+            </w:r>
+            <w:r>
+              <w:rPr>
+                <w:noProof/>
+                <w:webHidden/>
+              </w:rPr>
+              <w:instrText xml:space="preserve"> PAGEREF _Toc58079832 \h </w:instrText>
+            </w:r>
+            <w:r>
+              <w:rPr>
+                <w:noProof/>
+                <w:webHidden/>
+              </w:rPr>
+            </w:r>
+            <w:r>
+              <w:rPr>
+                <w:noProof/>
+                <w:webHidden/>
+              </w:rPr>
+              <w:fldChar w:fldCharType="separate"/>
+            </w:r>
+            <w:r>
+              <w:rPr>
+                <w:noProof/>
+                <w:webHidden/>
+              </w:rPr>
+              <w:t>6</w:t>
+            </w:r>
+            <w:r>
+              <w:rPr>
+                <w:noProof/>
+                <w:webHidden/>
+              </w:rPr>
+              <w:fldChar w:fldCharType="end"/>
+            </w:r>
+          </w:hyperlink>
+        </w:p>
+        <w:p>
+          <w:pPr>
+            <w:pStyle w:val="TOC1"/>
+            <w:tabs>
+              <w:tab w:val="left" w:pos="440"/>
+              <w:tab w:val="right" w:leader="dot" w:pos="9350"/>
+            </w:tabs>
+            <w:rPr>
+              <w:rFonts w:eastAsiaTheme="minorEastAsia"/>
+              <w:noProof/>
+            </w:rPr>
+          </w:pPr>
+          <w:hyperlink w:anchor="_Toc58079833" w:history="1">
+            <w:r>
+              <w:rPr>
+                <w:rStyle w:val="Hyperlink"/>
+                <w:noProof/>
+              </w:rPr>
+              <w:t>6.</w:t>
+            </w:r>
+            <w:r>
+              <w:rPr>
+                <w:rFonts w:eastAsiaTheme="minorEastAsia"/>
+                <w:noProof/>
+              </w:rPr>
+              <w:tab/>
+            </w:r>
+            <w:r>
+              <w:rPr>
+                <w:rStyle w:val="Hyperlink"/>
+                <w:noProof/>
+              </w:rPr>
+              <w:t>Conclusions</w:t>
+            </w:r>
+            <w:r>
+              <w:rPr>
+                <w:noProof/>
+                <w:webHidden/>
+              </w:rPr>
+              <w:tab/>
+            </w:r>
+            <w:r>
+              <w:rPr>
+                <w:noProof/>
+                <w:webHidden/>
+              </w:rPr>
+              <w:fldChar w:fldCharType="begin"/>
+            </w:r>
+            <w:r>
+              <w:rPr>
+                <w:noProof/>
+                <w:webHidden/>
+              </w:rPr>
+              <w:instrText xml:space="preserve"> PAGEREF _Toc58079833 \h </w:instrText>
+            </w:r>
+            <w:r>
+              <w:rPr>
+                <w:noProof/>
+                <w:webHidden/>
+              </w:rPr>
+            </w:r>
+            <w:r>
+              <w:rPr>
+                <w:noProof/>
+                <w:webHidden/>
+              </w:rPr>
+              <w:fldChar w:fldCharType="separate"/>
+            </w:r>
+            <w:r>
+              <w:rPr>
+                <w:noProof/>
+                <w:webHidden/>
+              </w:rPr>
+              <w:t>6</w:t>
             </w:r>
             <w:r>
               <w:rPr>
@@ -746,134 +2254,6 @@
         </w:p>
       </w:sdtContent>
     </w:sdt>
-    <w:p>
-      <w:pPr>
-        <w:rPr>
-          <w:rFonts w:cstheme="minorHAnsi"/>
-          <w:noProof/>
-        </w:rPr>
-      </w:pPr>
-    </w:p>
-    <w:p>
-      <w:pPr>
-        <w:rPr>
-          <w:rFonts w:cstheme="minorHAnsi"/>
-          <w:noProof/>
-        </w:rPr>
-      </w:pPr>
-    </w:p>
-    <w:p>
-      <w:pPr>
-        <w:rPr>
-          <w:rFonts w:cstheme="minorHAnsi"/>
-          <w:noProof/>
-        </w:rPr>
-      </w:pPr>
-    </w:p>
-    <w:p>
-      <w:pPr>
-        <w:rPr>
-          <w:rFonts w:cstheme="minorHAnsi"/>
-          <w:noProof/>
-        </w:rPr>
-      </w:pPr>
-    </w:p>
-    <w:p>
-      <w:pPr>
-        <w:rPr>
-          <w:rFonts w:cstheme="minorHAnsi"/>
-          <w:noProof/>
-        </w:rPr>
-      </w:pPr>
-    </w:p>
-    <w:p>
-      <w:pPr>
-        <w:rPr>
-          <w:rFonts w:cstheme="minorHAnsi"/>
-          <w:noProof/>
-        </w:rPr>
-      </w:pPr>
-    </w:p>
-    <w:p>
-      <w:pPr>
-        <w:rPr>
-          <w:rFonts w:cstheme="minorHAnsi"/>
-          <w:noProof/>
-        </w:rPr>
-      </w:pPr>
-    </w:p>
-    <w:p>
-      <w:pPr>
-        <w:rPr>
-          <w:rFonts w:cstheme="minorHAnsi"/>
-          <w:noProof/>
-        </w:rPr>
-      </w:pPr>
-    </w:p>
-    <w:p>
-      <w:pPr>
-        <w:rPr>
-          <w:rFonts w:cstheme="minorHAnsi"/>
-          <w:noProof/>
-        </w:rPr>
-      </w:pPr>
-    </w:p>
-    <w:p>
-      <w:pPr>
-        <w:rPr>
-          <w:rFonts w:cstheme="minorHAnsi"/>
-          <w:noProof/>
-        </w:rPr>
-      </w:pPr>
-    </w:p>
-    <w:p>
-      <w:pPr>
-        <w:rPr>
-          <w:rFonts w:cstheme="minorHAnsi"/>
-          <w:noProof/>
-        </w:rPr>
-      </w:pPr>
-    </w:p>
-    <w:p>
-      <w:pPr>
-        <w:rPr>
-          <w:rFonts w:cstheme="minorHAnsi"/>
-          <w:noProof/>
-        </w:rPr>
-      </w:pPr>
-    </w:p>
-    <w:p>
-      <w:pPr>
-        <w:rPr>
-          <w:rFonts w:cstheme="minorHAnsi"/>
-          <w:noProof/>
-        </w:rPr>
-      </w:pPr>
-    </w:p>
-    <w:p>
-      <w:pPr>
-        <w:rPr>
-          <w:rFonts w:cstheme="minorHAnsi"/>
-          <w:noProof/>
-        </w:rPr>
-      </w:pPr>
-    </w:p>
-    <w:p>
-      <w:pPr>
-        <w:rPr>
-          <w:rFonts w:cstheme="minorHAnsi"/>
-          <w:noProof/>
-        </w:rPr>
-      </w:pPr>
-    </w:p>
-    <w:p>
-      <w:pPr>
-        <w:rPr>
-          <w:rFonts w:cstheme="minorHAnsi"/>
-          <w:noProof/>
-        </w:rPr>
-      </w:pPr>
-    </w:p>
     <w:p>
       <w:pPr>
         <w:rPr>
@@ -1249,14 +2629,6 @@
     </w:p>
     <w:p>
       <w:pPr>
-        <w:rPr>
-          <w:rFonts w:cstheme="minorHAnsi"/>
-          <w:noProof/>
-        </w:rPr>
-      </w:pPr>
-    </w:p>
-    <w:p>
-      <w:pPr>
         <w:pStyle w:val="Heading1"/>
         <w:numPr>
           <w:ilvl w:val="0"/>
@@ -1266,7 +2638,7 @@
           <w:noProof/>
         </w:rPr>
       </w:pPr>
-      <w:bookmarkStart w:id="1" w:name="_Toc58074720"/>
+      <w:bookmarkStart w:id="1" w:name="_Toc58079811"/>
       <w:r>
         <w:rPr>
           <w:noProof/>
@@ -1316,12 +2688,7 @@
         <w:t xml:space="preserve">specific customer that they think will use their product, according </w:t>
       </w:r>
       <w:r>
-        <w:t xml:space="preserve">to </w:t>
-      </w:r>
-      <w:bookmarkStart w:id="2" w:name="_GoBack"/>
-      <w:bookmarkEnd w:id="2"/>
-      <w:r>
-        <w:t xml:space="preserve">the customer’s characteristics. </w:t>
+        <w:t xml:space="preserve">to the customer’s characteristics. </w:t>
       </w:r>
     </w:p>
     <w:p>
@@ -1374,7 +2741,7 @@
         <w:pStyle w:val="Caption"/>
         <w:ind w:left="2880" w:firstLine="720"/>
       </w:pPr>
-      <w:bookmarkStart w:id="3" w:name="_Toc58075248"/>
+      <w:bookmarkStart w:id="2" w:name="_Toc58075248"/>
       <w:r>
         <w:t xml:space="preserve">Figure </w:t>
       </w:r>
@@ -1408,11 +2775,15 @@
       <w:r>
         <w:t xml:space="preserve"> </w:t>
       </w:r>
-      <w:bookmarkEnd w:id="3"/>
+      <w:bookmarkEnd w:id="2"/>
       <w:r>
         <w:t>CRISP DM</w:t>
       </w:r>
     </w:p>
+    <w:p/>
+    <w:p/>
+    <w:p/>
+    <w:p/>
     <w:p/>
     <w:p/>
     <w:p>
@@ -1423,15 +2794,60 @@
           <w:numId w:val="1"/>
         </w:numPr>
       </w:pPr>
-      <w:bookmarkStart w:id="4" w:name="_Toc58074721"/>
-      <w:r>
+      <w:bookmarkStart w:id="3" w:name="_Toc58079812"/>
+      <w:r>
+        <w:lastRenderedPageBreak/>
         <w:t>Data understanding</w:t>
       </w:r>
+      <w:bookmarkEnd w:id="3"/>
+    </w:p>
+    <w:p>
+      <w:bookmarkStart w:id="4" w:name="_GoBack"/>
       <w:bookmarkEnd w:id="4"/>
     </w:p>
     <w:p/>
-    <w:p/>
-    <w:p/>
+    <w:p>
+      <w:pPr>
+        <w:pStyle w:val="Heading2"/>
+        <w:numPr>
+          <w:ilvl w:val="1"/>
+          <w:numId w:val="1"/>
+        </w:numPr>
+      </w:pPr>
+      <w:bookmarkStart w:id="5" w:name="_Toc58079813"/>
+      <w:r>
+        <w:t>Shape</w:t>
+      </w:r>
+      <w:bookmarkEnd w:id="5"/>
+    </w:p>
+    <w:p>
+      <w:pPr>
+        <w:pStyle w:val="Heading2"/>
+        <w:numPr>
+          <w:ilvl w:val="1"/>
+          <w:numId w:val="1"/>
+        </w:numPr>
+      </w:pPr>
+      <w:bookmarkStart w:id="6" w:name="_Toc58079814"/>
+      <w:r>
+        <w:t>Info</w:t>
+      </w:r>
+      <w:bookmarkEnd w:id="6"/>
+    </w:p>
+    <w:p>
+      <w:pPr>
+        <w:pStyle w:val="Heading2"/>
+        <w:numPr>
+          <w:ilvl w:val="1"/>
+          <w:numId w:val="1"/>
+        </w:numPr>
+      </w:pPr>
+      <w:bookmarkStart w:id="7" w:name="_Toc58079815"/>
+      <w:r>
+        <w:t>Head</w:t>
+      </w:r>
+      <w:bookmarkEnd w:id="7"/>
+    </w:p>
     <w:p/>
     <w:p>
       <w:pPr>
@@ -1441,14 +2857,96 @@
           <w:numId w:val="1"/>
         </w:numPr>
       </w:pPr>
-      <w:bookmarkStart w:id="5" w:name="_Toc58074722"/>
+      <w:bookmarkStart w:id="8" w:name="_Toc58079816"/>
       <w:r>
         <w:t>Data preparation</w:t>
       </w:r>
-      <w:bookmarkEnd w:id="5"/>
-    </w:p>
-    <w:p/>
-    <w:p/>
+      <w:bookmarkEnd w:id="8"/>
+    </w:p>
+    <w:p>
+      <w:pPr>
+        <w:pStyle w:val="Heading2"/>
+        <w:numPr>
+          <w:ilvl w:val="1"/>
+          <w:numId w:val="1"/>
+        </w:numPr>
+      </w:pPr>
+      <w:bookmarkStart w:id="9" w:name="_Toc58079817"/>
+      <w:r>
+        <w:t>Columns dropping and creation</w:t>
+      </w:r>
+      <w:bookmarkEnd w:id="9"/>
+    </w:p>
+    <w:p>
+      <w:pPr>
+        <w:pStyle w:val="Heading2"/>
+        <w:numPr>
+          <w:ilvl w:val="1"/>
+          <w:numId w:val="1"/>
+        </w:numPr>
+      </w:pPr>
+      <w:bookmarkStart w:id="10" w:name="_Toc58079818"/>
+      <w:r>
+        <w:t>Outliers</w:t>
+      </w:r>
+      <w:bookmarkEnd w:id="10"/>
+    </w:p>
+    <w:p>
+      <w:pPr>
+        <w:pStyle w:val="Heading3"/>
+        <w:numPr>
+          <w:ilvl w:val="2"/>
+          <w:numId w:val="1"/>
+        </w:numPr>
+      </w:pPr>
+      <w:bookmarkStart w:id="11" w:name="_Toc58079819"/>
+      <w:r>
+        <w:t>Interval Variables</w:t>
+      </w:r>
+      <w:bookmarkEnd w:id="11"/>
+    </w:p>
+    <w:p>
+      <w:pPr>
+        <w:pStyle w:val="Heading3"/>
+        <w:numPr>
+          <w:ilvl w:val="2"/>
+          <w:numId w:val="1"/>
+        </w:numPr>
+      </w:pPr>
+      <w:bookmarkStart w:id="12" w:name="_Toc58079820"/>
+      <w:r>
+        <w:t>Categorical Variables</w:t>
+      </w:r>
+      <w:bookmarkEnd w:id="12"/>
+    </w:p>
+    <w:p>
+      <w:pPr>
+        <w:pStyle w:val="Heading2"/>
+        <w:numPr>
+          <w:ilvl w:val="1"/>
+          <w:numId w:val="1"/>
+        </w:numPr>
+      </w:pPr>
+      <w:bookmarkStart w:id="13" w:name="_Toc58079821"/>
+      <w:r>
+        <w:t>Data Exploration</w:t>
+      </w:r>
+      <w:bookmarkEnd w:id="13"/>
+    </w:p>
+    <w:p>
+      <w:pPr>
+        <w:pStyle w:val="Heading2"/>
+        <w:numPr>
+          <w:ilvl w:val="1"/>
+          <w:numId w:val="1"/>
+        </w:numPr>
+      </w:pPr>
+      <w:bookmarkStart w:id="14" w:name="_Toc58079822"/>
+      <w:r>
+        <w:t>NaN Values</w:t>
+      </w:r>
+      <w:bookmarkEnd w:id="14"/>
+    </w:p>
     <w:p/>
     <w:p/>
     <w:p>
@@ -1459,13 +2957,71 @@
           <w:numId w:val="1"/>
         </w:numPr>
       </w:pPr>
-      <w:bookmarkStart w:id="6" w:name="_Toc58074723"/>
+      <w:bookmarkStart w:id="15" w:name="_Toc58079823"/>
       <w:r>
         <w:t>Modeling</w:t>
       </w:r>
-      <w:bookmarkEnd w:id="6"/>
-    </w:p>
-    <w:p/>
+      <w:bookmarkEnd w:id="15"/>
+    </w:p>
+    <w:p>
+      <w:pPr>
+        <w:pStyle w:val="Heading2"/>
+        <w:numPr>
+          <w:ilvl w:val="1"/>
+          <w:numId w:val="1"/>
+        </w:numPr>
+      </w:pPr>
+      <w:bookmarkStart w:id="16" w:name="_Toc58079824"/>
+      <w:r>
+        <w:t>Variable Binning and dummying</w:t>
+      </w:r>
+      <w:bookmarkEnd w:id="16"/>
+    </w:p>
+    <w:p>
+      <w:pPr>
+        <w:pStyle w:val="Heading2"/>
+        <w:numPr>
+          <w:ilvl w:val="1"/>
+          <w:numId w:val="1"/>
+        </w:numPr>
+      </w:pPr>
+      <w:bookmarkStart w:id="17" w:name="_Toc58079825"/>
+      <w:r>
+        <w:t xml:space="preserve">Data </w:t>
+      </w:r>
+      <w:r>
+        <w:t>Scaling</w:t>
+      </w:r>
+      <w:bookmarkEnd w:id="17"/>
+    </w:p>
+    <w:p>
+      <w:pPr>
+        <w:pStyle w:val="Heading2"/>
+        <w:numPr>
+          <w:ilvl w:val="1"/>
+          <w:numId w:val="1"/>
+        </w:numPr>
+      </w:pPr>
+      <w:bookmarkStart w:id="18" w:name="_Toc58079826"/>
+      <w:r>
+        <w:t>Building the Model</w:t>
+      </w:r>
+      <w:bookmarkEnd w:id="18"/>
+    </w:p>
+    <w:p>
+      <w:pPr>
+        <w:pStyle w:val="Heading2"/>
+        <w:numPr>
+          <w:ilvl w:val="1"/>
+          <w:numId w:val="1"/>
+        </w:numPr>
+      </w:pPr>
+      <w:bookmarkStart w:id="19" w:name="_Toc58079827"/>
+      <w:r>
+        <w:t>Plotting Model results</w:t>
+      </w:r>
+      <w:bookmarkEnd w:id="19"/>
+    </w:p>
     <w:p/>
     <w:p/>
     <w:p/>
@@ -1477,19 +3033,106 @@
           <w:numId w:val="1"/>
         </w:numPr>
       </w:pPr>
-      <w:bookmarkStart w:id="7" w:name="_Toc58074724"/>
-      <w:r>
+      <w:bookmarkStart w:id="20" w:name="_Toc58079828"/>
+      <w:r>
+        <w:lastRenderedPageBreak/>
         <w:t>Evaluation</w:t>
       </w:r>
-      <w:bookmarkEnd w:id="7"/>
+      <w:bookmarkEnd w:id="20"/>
+    </w:p>
+    <w:p>
+      <w:pPr>
+        <w:pStyle w:val="Heading2"/>
+        <w:numPr>
+          <w:ilvl w:val="1"/>
+          <w:numId w:val="1"/>
+        </w:numPr>
+      </w:pPr>
+      <w:bookmarkStart w:id="21" w:name="_Toc58079829"/>
+      <w:r>
+        <w:t>Optimal number of clusters</w:t>
+      </w:r>
+      <w:bookmarkEnd w:id="21"/>
+    </w:p>
+    <w:p>
+      <w:pPr>
+        <w:pStyle w:val="Heading2"/>
+        <w:numPr>
+          <w:ilvl w:val="1"/>
+          <w:numId w:val="1"/>
+        </w:numPr>
+      </w:pPr>
+      <w:bookmarkStart w:id="22" w:name="_Toc58079830"/>
+      <w:r>
+        <w:t>Top features</w:t>
+      </w:r>
+      <w:bookmarkEnd w:id="22"/>
+    </w:p>
+    <w:p>
+      <w:pPr>
+        <w:pStyle w:val="Heading2"/>
+        <w:numPr>
+          <w:ilvl w:val="1"/>
+          <w:numId w:val="1"/>
+        </w:numPr>
+      </w:pPr>
+      <w:bookmarkStart w:id="23" w:name="_Toc58079831"/>
+      <w:r>
+        <w:t xml:space="preserve">Cluster </w:t>
+      </w:r>
+      <w:r>
+        <w:t>r</w:t>
+      </w:r>
+      <w:r>
+        <w:t xml:space="preserve">esults </w:t>
+      </w:r>
+      <w:r>
+        <w:t>visualization</w:t>
+      </w:r>
+      <w:bookmarkEnd w:id="23"/>
+    </w:p>
+    <w:p>
+      <w:pPr>
+        <w:pStyle w:val="Heading2"/>
+        <w:numPr>
+          <w:ilvl w:val="1"/>
+          <w:numId w:val="1"/>
+        </w:numPr>
+      </w:pPr>
+      <w:r>
+        <w:t xml:space="preserve"> </w:t>
+      </w:r>
+      <w:bookmarkStart w:id="24" w:name="_Toc58079832"/>
+      <w:r>
+        <w:t>Recommendations for future Marketing Campaigns</w:t>
+      </w:r>
+      <w:bookmarkEnd w:id="24"/>
+    </w:p>
+    <w:p>
+      <w:pPr>
+        <w:pStyle w:val="Heading2"/>
+      </w:pPr>
+      <w:r>
+        <w:t xml:space="preserve"> </w:t>
+      </w:r>
     </w:p>
     <w:p/>
     <w:p/>
     <w:p>
       <w:pPr>
         <w:pStyle w:val="Heading1"/>
-      </w:pPr>
-    </w:p>
+        <w:numPr>
+          <w:ilvl w:val="0"/>
+          <w:numId w:val="1"/>
+        </w:numPr>
+      </w:pPr>
+      <w:bookmarkStart w:id="25" w:name="_Toc58079833"/>
+      <w:r>
+        <w:t>Conclusions</w:t>
+      </w:r>
+      <w:bookmarkEnd w:id="25"/>
+    </w:p>
+    <w:p/>
     <w:p>
       <w:pPr>
         <w:rPr>
@@ -1843,9 +3486,9 @@
 <w:numbering xmlns:wpc="http://schemas.microsoft.com/office/word/2010/wordprocessingCanvas" xmlns:cx="http://schemas.microsoft.com/office/drawing/2014/chartex" xmlns:cx1="http://schemas.microsoft.com/office/drawing/2015/9/8/chartex" xmlns:cx2="http://schemas.microsoft.com/office/drawing/2015/10/21/chartex" xmlns:cx3="http://schemas.microsoft.com/office/drawing/2016/5/9/chartex" xmlns:cx4="http://schemas.microsoft.com/office/drawing/2016/5/10/chartex" xmlns:cx5="http://schemas.microsoft.com/office/drawing/2016/5/11/chartex" xmlns:cx6="http://schemas.microsoft.com/office/drawing/2016/5/12/chartex" xmlns:cx7="http://schemas.microsoft.com/office/drawing/2016/5/13/chartex" xmlns:cx8="http://schemas.microsoft.com/office/drawing/2016/5/14/chartex" xmlns:mc="http://schemas.openxmlformats.org/markup-compatibility/2006" xmlns:aink="http://schemas.microsoft.com/office/drawing/2016/ink" xmlns:am3d="http://schemas.microsoft.com/office/drawing/2017/model3d" xmlns:o="urn:schemas-microsoft-com:office:office" xmlns:r="http://schemas.openxmlformats.org/officeDocument/2006/relationships" xmlns:m="http://schemas.openxmlformats.org/officeDocument/2006/math" xmlns:v="urn:schemas-microsoft-com:vml" xmlns:wp14="http://schemas.microsoft.com/office/word/2010/wordprocessingDrawing" xmlns:wp="http://schemas.openxmlformats.org/drawingml/2006/wordprocessingDrawing" xmlns:w10="urn:schemas-microsoft-com:office:word" xmlns:w="http://schemas.openxmlformats.org/wordprocessingml/2006/main" xmlns:w14="http://schemas.microsoft.com/office/word/2010/wordml" xmlns:w15="http://schemas.microsoft.com/office/word/2012/wordml" xmlns:w16cid="http://schemas.microsoft.com/office/word/2016/wordml/cid" xmlns:w16se="http://schemas.microsoft.com/office/word/2015/wordml/symex" xmlns:wpg="http://schemas.microsoft.com/office/word/2010/wordprocessingGroup" xmlns:wpi="http://schemas.microsoft.com/office/word/2010/wordprocessingInk" xmlns:wne="http://schemas.microsoft.com/office/word/2006/wordml" xmlns:wps="http://schemas.microsoft.com/office/word/2010/wordprocessingShape" mc:Ignorable="w14 w15 w16se w16cid wp14">
   <w:abstractNum w:abstractNumId="0" w15:restartNumberingAfterBreak="0">
     <w:nsid w:val="0F571DC0"/>
-    <w:multiLevelType w:val="hybridMultilevel"/>
-    <w:tmpl w:val="56E03644"/>
-    <w:lvl w:ilvl="0" w:tplc="0409000F">
+    <w:multiLevelType w:val="multilevel"/>
+    <w:tmpl w:val="7CA2E2A0"/>
+    <w:lvl w:ilvl="0">
       <w:start w:val="1"/>
       <w:numFmt w:val="decimal"/>
       <w:lvlText w:val="%1."/>
@@ -1857,77 +3500,109 @@
         <w:rFonts w:hint="default"/>
       </w:rPr>
     </w:lvl>
-    <w:lvl w:ilvl="1" w:tplc="04090019" w:tentative="1">
-      <w:start w:val="1"/>
-      <w:numFmt w:val="lowerLetter"/>
-      <w:lvlText w:val="%2."/>
-      <w:lvlJc w:val="left"/>
-      <w:pPr>
-        <w:ind w:left="1440" w:hanging="360"/>
-      </w:pPr>
-    </w:lvl>
-    <w:lvl w:ilvl="2" w:tplc="0409001B" w:tentative="1">
-      <w:start w:val="1"/>
-      <w:numFmt w:val="lowerRoman"/>
-      <w:lvlText w:val="%3."/>
-      <w:lvlJc w:val="right"/>
-      <w:pPr>
-        <w:ind w:left="2160" w:hanging="180"/>
-      </w:pPr>
-    </w:lvl>
-    <w:lvl w:ilvl="3" w:tplc="0409000F" w:tentative="1">
+    <w:lvl w:ilvl="1">
       <w:start w:val="1"/>
       <w:numFmt w:val="decimal"/>
-      <w:lvlText w:val="%4."/>
+      <w:isLgl/>
+      <w:lvlText w:val="%1.%2"/>
       <w:lvlJc w:val="left"/>
       <w:pPr>
-        <w:ind w:left="2880" w:hanging="360"/>
-      </w:pPr>
+        <w:ind w:left="750" w:hanging="390"/>
+      </w:pPr>
+      <w:rPr>
+        <w:rFonts w:hint="default"/>
+      </w:rPr>
     </w:lvl>
-    <w:lvl w:ilvl="4" w:tplc="04090019" w:tentative="1">
-      <w:start w:val="1"/>
-      <w:numFmt w:val="lowerLetter"/>
-      <w:lvlText w:val="%5."/>
-      <w:lvlJc w:val="left"/>
-      <w:pPr>
-        <w:ind w:left="3600" w:hanging="360"/>
-      </w:pPr>
-    </w:lvl>
-    <w:lvl w:ilvl="5" w:tplc="0409001B" w:tentative="1">
-      <w:start w:val="1"/>
-      <w:numFmt w:val="lowerRoman"/>
-      <w:lvlText w:val="%6."/>
-      <w:lvlJc w:val="right"/>
-      <w:pPr>
-        <w:ind w:left="4320" w:hanging="180"/>
-      </w:pPr>
-    </w:lvl>
-    <w:lvl w:ilvl="6" w:tplc="0409000F" w:tentative="1">
+    <w:lvl w:ilvl="2">
       <w:start w:val="1"/>
       <w:numFmt w:val="decimal"/>
-      <w:lvlText w:val="%7."/>
+      <w:isLgl/>
+      <w:lvlText w:val="%1.%2.%3"/>
       <w:lvlJc w:val="left"/>
       <w:pPr>
-        <w:ind w:left="5040" w:hanging="360"/>
-      </w:pPr>
+        <w:ind w:left="1080" w:hanging="720"/>
+      </w:pPr>
+      <w:rPr>
+        <w:rFonts w:hint="default"/>
+      </w:rPr>
     </w:lvl>
-    <w:lvl w:ilvl="7" w:tplc="04090019" w:tentative="1">
+    <w:lvl w:ilvl="3">
       <w:start w:val="1"/>
-      <w:numFmt w:val="lowerLetter"/>
-      <w:lvlText w:val="%8."/>
+      <w:numFmt w:val="decimal"/>
+      <w:isLgl/>
+      <w:lvlText w:val="%1.%2.%3.%4"/>
       <w:lvlJc w:val="left"/>
       <w:pPr>
-        <w:ind w:left="5760" w:hanging="360"/>
-      </w:pPr>
+        <w:ind w:left="1080" w:hanging="720"/>
+      </w:pPr>
+      <w:rPr>
+        <w:rFonts w:hint="default"/>
+      </w:rPr>
     </w:lvl>
-    <w:lvl w:ilvl="8" w:tplc="0409001B" w:tentative="1">
+    <w:lvl w:ilvl="4">
       <w:start w:val="1"/>
-      <w:numFmt w:val="lowerRoman"/>
-      <w:lvlText w:val="%9."/>
-      <w:lvlJc w:val="right"/>
-      <w:pPr>
-        <w:ind w:left="6480" w:hanging="180"/>
-      </w:pPr>
+      <w:numFmt w:val="decimal"/>
+      <w:isLgl/>
+      <w:lvlText w:val="%1.%2.%3.%4.%5"/>
+      <w:lvlJc w:val="left"/>
+      <w:pPr>
+        <w:ind w:left="1440" w:hanging="1080"/>
+      </w:pPr>
+      <w:rPr>
+        <w:rFonts w:hint="default"/>
+      </w:rPr>
+    </w:lvl>
+    <w:lvl w:ilvl="5">
+      <w:start w:val="1"/>
+      <w:numFmt w:val="decimal"/>
+      <w:isLgl/>
+      <w:lvlText w:val="%1.%2.%3.%4.%5.%6"/>
+      <w:lvlJc w:val="left"/>
+      <w:pPr>
+        <w:ind w:left="1440" w:hanging="1080"/>
+      </w:pPr>
+      <w:rPr>
+        <w:rFonts w:hint="default"/>
+      </w:rPr>
+    </w:lvl>
+    <w:lvl w:ilvl="6">
+      <w:start w:val="1"/>
+      <w:numFmt w:val="decimal"/>
+      <w:isLgl/>
+      <w:lvlText w:val="%1.%2.%3.%4.%5.%6.%7"/>
+      <w:lvlJc w:val="left"/>
+      <w:pPr>
+        <w:ind w:left="1800" w:hanging="1440"/>
+      </w:pPr>
+      <w:rPr>
+        <w:rFonts w:hint="default"/>
+      </w:rPr>
+    </w:lvl>
+    <w:lvl w:ilvl="7">
+      <w:start w:val="1"/>
+      <w:numFmt w:val="decimal"/>
+      <w:isLgl/>
+      <w:lvlText w:val="%1.%2.%3.%4.%5.%6.%7.%8"/>
+      <w:lvlJc w:val="left"/>
+      <w:pPr>
+        <w:ind w:left="1800" w:hanging="1440"/>
+      </w:pPr>
+      <w:rPr>
+        <w:rFonts w:hint="default"/>
+      </w:rPr>
+    </w:lvl>
+    <w:lvl w:ilvl="8">
+      <w:start w:val="1"/>
+      <w:numFmt w:val="decimal"/>
+      <w:isLgl/>
+      <w:lvlText w:val="%1.%2.%3.%4.%5.%6.%7.%8.%9"/>
+      <w:lvlJc w:val="left"/>
+      <w:pPr>
+        <w:ind w:left="1800" w:hanging="1440"/>
+      </w:pPr>
+      <w:rPr>
+        <w:rFonts w:hint="default"/>
+      </w:rPr>
     </w:lvl>
   </w:abstractNum>
   <w:num w:numId="1">
@@ -2356,6 +4031,50 @@
       <w:szCs w:val="32"/>
     </w:rPr>
   </w:style>
+  <w:style w:type="paragraph" w:styleId="Heading2">
+    <w:name w:val="heading 2"/>
+    <w:basedOn w:val="Normal"/>
+    <w:next w:val="Normal"/>
+    <w:link w:val="Heading2Char"/>
+    <w:uiPriority w:val="9"/>
+    <w:unhideWhenUsed/>
+    <w:qFormat/>
+    <w:rsid w:val="00B91743"/>
+    <w:pPr>
+      <w:keepNext/>
+      <w:keepLines/>
+      <w:spacing w:before="40" w:after="0"/>
+      <w:outlineLvl w:val="1"/>
+    </w:pPr>
+    <w:rPr>
+      <w:rFonts w:asciiTheme="majorHAnsi" w:eastAsiaTheme="majorEastAsia" w:hAnsiTheme="majorHAnsi" w:cstheme="majorBidi"/>
+      <w:b/>
+      <w:sz w:val="28"/>
+      <w:szCs w:val="26"/>
+    </w:rPr>
+  </w:style>
+  <w:style w:type="paragraph" w:styleId="Heading3">
+    <w:name w:val="heading 3"/>
+    <w:basedOn w:val="Normal"/>
+    <w:next w:val="Normal"/>
+    <w:link w:val="Heading3Char"/>
+    <w:uiPriority w:val="9"/>
+    <w:unhideWhenUsed/>
+    <w:qFormat/>
+    <w:rsid w:val="0045757C"/>
+    <w:pPr>
+      <w:keepNext/>
+      <w:keepLines/>
+      <w:spacing w:before="40" w:after="0"/>
+      <w:outlineLvl w:val="2"/>
+    </w:pPr>
+    <w:rPr>
+      <w:rFonts w:asciiTheme="majorHAnsi" w:eastAsiaTheme="majorEastAsia" w:hAnsiTheme="majorHAnsi" w:cstheme="majorBidi"/>
+      <w:b/>
+      <w:sz w:val="24"/>
+      <w:szCs w:val="24"/>
+    </w:rPr>
+  </w:style>
   <w:style w:type="character" w:default="1" w:styleId="DefaultParagraphFont">
     <w:name w:val="Default Paragraph Font"/>
     <w:uiPriority w:val="1"/>
@@ -2527,6 +4246,58 @@
     <w:rsid w:val="00D34635"/>
     <w:pPr>
       <w:spacing w:after="0"/>
+    </w:pPr>
+  </w:style>
+  <w:style w:type="character" w:customStyle="1" w:styleId="Heading2Char">
+    <w:name w:val="Heading 2 Char"/>
+    <w:basedOn w:val="DefaultParagraphFont"/>
+    <w:link w:val="Heading2"/>
+    <w:uiPriority w:val="9"/>
+    <w:rsid w:val="00B91743"/>
+    <w:rPr>
+      <w:rFonts w:asciiTheme="majorHAnsi" w:eastAsiaTheme="majorEastAsia" w:hAnsiTheme="majorHAnsi" w:cstheme="majorBidi"/>
+      <w:b/>
+      <w:sz w:val="28"/>
+      <w:szCs w:val="26"/>
+    </w:rPr>
+  </w:style>
+  <w:style w:type="paragraph" w:styleId="TOC2">
+    <w:name w:val="toc 2"/>
+    <w:basedOn w:val="Normal"/>
+    <w:next w:val="Normal"/>
+    <w:autoRedefine/>
+    <w:uiPriority w:val="39"/>
+    <w:unhideWhenUsed/>
+    <w:rsid w:val="00264C8A"/>
+    <w:pPr>
+      <w:spacing w:after="100"/>
+      <w:ind w:left="220"/>
+    </w:pPr>
+  </w:style>
+  <w:style w:type="character" w:customStyle="1" w:styleId="Heading3Char">
+    <w:name w:val="Heading 3 Char"/>
+    <w:basedOn w:val="DefaultParagraphFont"/>
+    <w:link w:val="Heading3"/>
+    <w:uiPriority w:val="9"/>
+    <w:rsid w:val="0045757C"/>
+    <w:rPr>
+      <w:rFonts w:asciiTheme="majorHAnsi" w:eastAsiaTheme="majorEastAsia" w:hAnsiTheme="majorHAnsi" w:cstheme="majorBidi"/>
+      <w:b/>
+      <w:sz w:val="24"/>
+      <w:szCs w:val="24"/>
+    </w:rPr>
+  </w:style>
+  <w:style w:type="paragraph" w:styleId="TOC3">
+    <w:name w:val="toc 3"/>
+    <w:basedOn w:val="Normal"/>
+    <w:next w:val="Normal"/>
+    <w:autoRedefine/>
+    <w:uiPriority w:val="39"/>
+    <w:unhideWhenUsed/>
+    <w:rsid w:val="00491773"/>
+    <w:pPr>
+      <w:spacing w:after="100"/>
+      <w:ind w:left="440"/>
     </w:pPr>
   </w:style>
 </w:styles>
@@ -3106,7 +4877,7 @@
 </file>
 
 <file path=customXml/itemProps4.xml><?xml version="1.0" encoding="utf-8"?>
-<ds:datastoreItem xmlns:ds="http://schemas.openxmlformats.org/officeDocument/2006/customXml" ds:itemID="{D6F1D881-96E3-4C99-8828-77ACD3EF31AC}">
+<ds:datastoreItem xmlns:ds="http://schemas.openxmlformats.org/officeDocument/2006/customXml" ds:itemID="{6F4B97D6-800F-45DC-89E1-4E26F1D1191C}">
   <ds:schemaRefs>
     <ds:schemaRef ds:uri="http://schemas.openxmlformats.org/officeDocument/2006/bibliography"/>
   </ds:schemaRefs>

</xml_diff>